<commit_message>
Updated final report with experimental section
</commit_message>
<xml_diff>
--- a/Final Report Template.docx
+++ b/Final Report Template.docx
@@ -230,21 +230,7 @@
           <w:sz w:val="18"/>
           <w:szCs w:val="18"/>
         </w:rPr>
-        <w:t>jovermeyer</w:t>
-      </w:r>
-      <w:r>
-        <w:rPr>
-          <w:sz w:val="18"/>
-          <w:szCs w:val="18"/>
-        </w:rPr>
-        <w:t>@ufl.ed</w:t>
-      </w:r>
-      <w:r>
-        <w:rPr>
-          <w:sz w:val="18"/>
-          <w:szCs w:val="18"/>
-        </w:rPr>
-        <w:t>u</w:t>
+        <w:t>jovermeyer@ufl.edu</w:t>
       </w:r>
     </w:p>
     <w:p>
@@ -267,24 +253,6 @@
     </w:p>
     <w:p>
       <w:pPr>
-        <w:pStyle w:val="Author"/>
-        <w:spacing w:before="100" w:beforeAutospacing="1"/>
-        <w:jc w:val="both"/>
-        <w:rPr>
-          <w:sz w:val="16"/>
-          <w:szCs w:val="16"/>
-        </w:rPr>
-        <w:sectPr>
-          <w:type w:val="continuous"/>
-          <w:pgSz w:w="12240" w:h="15840" w:code="1"/>
-          <w:pgMar w:top="1080" w:right="893" w:bottom="1440" w:left="893" w:header="720" w:footer="720" w:gutter="0"/>
-          <w:cols w:num="4" w:space="216"/>
-          <w:docGrid w:linePitch="360"/>
-        </w:sectPr>
-      </w:pPr>
-    </w:p>
-    <w:p>
-      <w:pPr>
         <w:pStyle w:val="Abstract"/>
         <w:rPr>
           <w:i/>
@@ -563,18 +531,29 @@
     </w:p>
     <w:p>
       <w:pPr>
+        <w:ind w:firstLine="288"/>
         <w:jc w:val="left"/>
       </w:pPr>
       <w:r>
-        <w:t>Artificial Intelligence (AI) is the field that combines computer science, data science, and powerful computers to enable learning and problem-solving. Within the field of AI, machine learning is a powerful tool that utilizes large datasets and statistical algorithms to imitate human learning and perform pattern recognition [x]. One of the common areas of interest in machine learning is the problem of handwritten character recognition or natural language processing. Human beings can identify handwritten characters of a massive variety of handwriting styles. The ability for machines to be able to recognize handwritten characters, similarly to humans, can be an extremely powerful tool, allowing machines to solve many types of problems that would take humans a much longer amount of time. Through the implementation of machine learning algorithms, machines can process and detect the characters associated with a variety of languages.</w:t>
-      </w:r>
-    </w:p>
-    <w:p>
-      <w:pPr>
+        <w:t xml:space="preserve">Artificial Intelligence (AI) is the field that combines computer science, data science, and powerful computers to enable learning and problem-solving. Within the field of AI, machine learning is a powerful tool that utilizes large datasets and statistical algorithms to imitate human learning and perform pattern recognition </w:t>
+      </w:r>
+      <w:r>
+        <w:rPr>
+          <w:highlight w:val="red"/>
+        </w:rPr>
+        <w:t>[x].</w:t>
+      </w:r>
+      <w:r>
+        <w:t xml:space="preserve"> One of the common areas of interest in machine learning is the problem of handwritten character recognition or natural language processing. Human beings can identify handwritten characters of a massive variety of handwriting styles. The ability for machines to be able to recognize handwritten characters, similarly to humans, can be an extremely powerful tool, allowing machines to solve many types of problems that would take humans a much longer amount of time. Through the implementation of machine learning algorithms, machines can process and detect the characters associated with a variety of languages.</w:t>
+      </w:r>
+    </w:p>
+    <w:p>
+      <w:pPr>
+        <w:ind w:firstLine="288"/>
         <w:jc w:val="left"/>
       </w:pPr>
       <w:r>
-        <w:t xml:space="preserve"> A variety of machine learning algorithms have been implemented to perform hand-written character recognition. In the paper written by </w:t>
+        <w:t xml:space="preserve">A variety of machine learning algorithms have been implemented to perform hand-written character recognition. In the paper written by </w:t>
       </w:r>
       <w:proofErr w:type="spellStart"/>
       <w:proofErr w:type="gramStart"/>
@@ -584,839 +563,400 @@
       <w:proofErr w:type="spellEnd"/>
       <w:proofErr w:type="gramEnd"/>
       <w:r>
-        <w:t xml:space="preserve"> and Desai, V, k-Nearest Neighbor and Support Vector Machine were utilized to classify Gujarati characters. k-Nearest Neighbor is a distance-based recognition method that computes the Euclidean distance between all samples within a training dataset. The k nearest neighbors to a data point are used to classify that data point such that the majority class of the neighbors determine that point’s class. The authors achieved an accuracy of 90% using 7-Nearest neighbors. Support Vector Machine transforms data into higher dimensions and will separate the classes using a decision hyperplane that maximizes the margin between the hyperplane and the datapoints to promote generalization. The SVM utilized by the authors of the paper achieved an accuracy of 92% using a radial kernel [x]. In Herman, et al. the Gaussian Naïve Bayes algorithm was utilized for number recognition. Gaussian Naïve Bayes is a classifier that utilizes the Bayes rule to calculate the conditional probability a datapoint belongs to a certain class. The Gaussian Naïve Bayes algorithm resulted in only 28.33% accuracy [x]. These </w:t>
-      </w:r>
-      <w:r>
-        <w:t xml:space="preserve">machine learning algorithms should be improved upon as the accuracy of classification would </w:t>
+        <w:t xml:space="preserve"> and Desai, V, k-Nearest Neighbor and Support Vector Machine were utilized to classify Gujarati characters. k-Nearest Neighbor is a distance-based recognition method that computes the Euclidean distance between all samples within a training dataset. The k nearest neighbors to a data point are used to classify that data point such that the majority class of the neighbors determine that point’s class. The authors achieved an accuracy of 90% using 7-Nearest neighbors. Support Vector Machine transforms data into higher dimensions and will separate the classes using a decision hyperplane that maximizes the margin between the hyperplane and the datapoints to promote generalization. The SVM utilized by the authors of the paper achieved an accuracy of 92% using a radial kernel </w:t>
+      </w:r>
+      <w:r>
+        <w:rPr>
+          <w:highlight w:val="red"/>
+        </w:rPr>
+        <w:t>[x</w:t>
+      </w:r>
+      <w:r>
+        <w:t xml:space="preserve">]. In Herman, et al. the Gaussian Naïve Bayes algorithm was utilized for number recognition. Gaussian Naïve Bayes is a classifier that utilizes the Bayes rule to calculate the conditional probability a datapoint belongs to a certain class. The Gaussian Naïve Bayes algorithm resulted in only 28.33% accuracy </w:t>
+      </w:r>
+      <w:r>
+        <w:rPr>
+          <w:highlight w:val="red"/>
+        </w:rPr>
+        <w:t>[x].</w:t>
+      </w:r>
+      <w:r>
+        <w:t xml:space="preserve"> These machine learning algorithms should be improved upon as the accuracy of classification would ideally be 100%.</w:t>
+      </w:r>
+    </w:p>
+    <w:p>
+      <w:pPr>
+        <w:ind w:firstLine="288"/>
+        <w:jc w:val="left"/>
+      </w:pPr>
+      <w:r>
+        <w:t xml:space="preserve">The most common machine learning technique utilized for hand-written character recognition is neural networks. A neural network consists of input nodes, hidden nodes, and output nodes. In the input layer no computation is performed, and the data is passed to the neural network. Hidden nodes perform computations and transfer information to following hidden layers. The output layer performs calculations resulting in an output. An example single layer neural network is shown in Figure 1 </w:t>
+      </w:r>
+      <w:r>
+        <w:rPr>
+          <w:highlight w:val="red"/>
+        </w:rPr>
+        <w:t>[x</w:t>
+      </w:r>
+      <w:r>
+        <w:t xml:space="preserve">]. Pal, A and Singh, D utilized a multi-layer perceptron neural network to perform English character recognition. Using, one hidden layer and a backpropagation algorithm the authors were able to achieve 94% recognition accuracy </w:t>
+      </w:r>
+      <w:r>
+        <w:rPr>
+          <w:highlight w:val="red"/>
+        </w:rPr>
+        <w:t>[x].</w:t>
+      </w:r>
+      <w:r>
+        <w:t xml:space="preserve"> Convolutional Neural Networks (CNNs) are artificial neural networks that are primarily utilized to process images. CNNs typically consist of three layers that include convolution, pooling, and activation. Convolutional layers consist of N convolutional kernels that scan the image looking for different patterns. These convolutional layers differ from traditional neural network hidden layers in that convolutional layers are not fully connected. Pooling layers decrease the number of pixels in an image through averaging. The activation layer consists of an activation function that will transform the feature matrix to some output.  Al-Mahmud, </w:t>
+      </w:r>
+      <w:proofErr w:type="spellStart"/>
+      <w:r>
+        <w:t>Tanvin</w:t>
+      </w:r>
+      <w:proofErr w:type="spellEnd"/>
+      <w:r>
+        <w:t>, A and Rahman, A implemented a convolutional neural network. Their implementation included an 28x28 image input layer, a first convolutional layer of 32 filters with 5x5 kernels, a max-pooling layer of 2x2 to reduce the image volume, another convolutional layer of 64 filters with 7x7 kernels, then a second max-pooling layer of 2x2 to create 64 4x4 feature maps. These 64 4x4 feature maps were flattened an input to a perceptron with one hidden layer and one output layer. This method achieved 99.47% accuracy for the MNIST dataset [</w:t>
+      </w:r>
+      <w:r>
+        <w:rPr>
+          <w:highlight w:val="red"/>
+        </w:rPr>
+        <w:t>x]</w:t>
+      </w:r>
+      <w:r>
+        <w:t xml:space="preserve">. </w:t>
+      </w:r>
+    </w:p>
+    <w:p>
+      <w:pPr>
+        <w:ind w:firstLine="288"/>
+        <w:jc w:val="left"/>
+      </w:pPr>
+      <w:r>
+        <w:t xml:space="preserve">For handwritten character recognition, pre-processing of input data is a vital aspect to achieving a highly accurate model. </w:t>
+      </w:r>
+      <w:proofErr w:type="spellStart"/>
+      <w:r>
+        <w:t>Dhande</w:t>
+      </w:r>
+      <w:proofErr w:type="spellEnd"/>
+      <w:r>
+        <w:t xml:space="preserve">, P and </w:t>
+      </w:r>
+      <w:proofErr w:type="spellStart"/>
+      <w:r>
+        <w:t>Kharat</w:t>
+      </w:r>
+      <w:proofErr w:type="spellEnd"/>
+      <w:r>
+        <w:t>, R implemented and detailed a variety of pre-processing techniques for images of handwritten characters. In pre-processing the noise reduction techniques can be divided into filtering for smoothing and sharpening of the image, morphological operations for character thinning and boundary extraction, and noise modeling. The most common preprocessing technique is morphological operations. The benefit of morphological operations in image preprocessing is that these operations can remove image imperfections and emphasize the structure and features of these images. The two main types of morphological operations include dilation which adds pixels to boundaries and erosion which removes pixels from boundaries [5]</w:t>
+      </w:r>
+      <w:r>
+        <w:t>.</w:t>
+      </w:r>
+    </w:p>
+    <w:p>
+      <w:pPr>
+        <w:ind w:firstLine="288"/>
+        <w:jc w:val="left"/>
+      </w:pPr>
+      <w:r>
+        <w:lastRenderedPageBreak/>
+        <w:t>In our research we tested a few machine learning algorithms for written character recognition before settling on utilization of a convolutional neural network. The models in this experiment utilized a labeled training dataset of 6720 300x300 images of hand-written characters a-h, #, and $. Uniform preprocessing was performed, and the different machine learning algorithms were implanted on the processed data. The final model presented utilized a convolutional neural network, and an accuracy of greater than 95% was achieved for classifying the training data.</w:t>
+      </w:r>
+    </w:p>
+    <w:p>
+      <w:pPr>
+        <w:pStyle w:val="Heading1"/>
+      </w:pPr>
+      <w:r>
+        <w:t>Implementation</w:t>
+      </w:r>
+    </w:p>
+    <w:p>
+      <w:pPr>
+        <w:pStyle w:val="Heading2"/>
+      </w:pPr>
+      <w:r>
+        <w:t>Dataset</w:t>
+      </w:r>
+    </w:p>
+    <w:p>
+      <w:pPr>
+        <w:ind w:firstLine="288"/>
+        <w:jc w:val="left"/>
+      </w:pPr>
+      <w:r>
+        <w:t xml:space="preserve">The dataset consisted of a collection of hand-written character images, where each image contained either a letter in the range of A-H, the dollar sign symbol ($), or the hash symbol (#). </w:t>
+      </w:r>
+      <w:r>
+        <w:t>To</w:t>
+      </w:r>
+      <w:r>
+        <w:t xml:space="preserve"> ensure a richer dataset and consequently a more generalizable model, the handwritten characters were purposely collected to account for variability. This includes the writing utensil used, whether the letter was lower or upper case, and whether the letter was written in print or cursive. In total, the labelled training dataset was comprised of 6720 300x300 images. The raw images were resized to 300x300 and set to grayscale </w:t>
+      </w:r>
+      <w:r>
+        <w:t>to</w:t>
+      </w:r>
+      <w:r>
+        <w:t xml:space="preserve"> create the labelled training dataset.</w:t>
+      </w:r>
+    </w:p>
+    <w:p>
+      <w:pPr>
+        <w:pStyle w:val="Heading2"/>
+      </w:pPr>
+      <w:r>
+        <w:t>Preprocessing</w:t>
+      </w:r>
+    </w:p>
+    <w:p>
+      <w:pPr>
+        <w:ind w:firstLine="288"/>
+        <w:jc w:val="left"/>
+      </w:pPr>
+      <w:r>
+        <w:t>A necessary condition for achieving an accurate CNN model is image preprocessing. Image preprocessing was accomplished using the OpenCV library, which provides several morphological operations that can be performed on image data. Morphological operations require the use of a kernel, which describes the neighborhood of pixels that are considered around each pixel when performing a given operation. It was found that for the given dataset, a 4x4 kernel matrix performed best with the given operations.</w:t>
+      </w:r>
+    </w:p>
+    <w:p>
+      <w:pPr>
+        <w:ind w:firstLine="288"/>
+        <w:jc w:val="left"/>
+      </w:pPr>
+      <w:r>
+        <w:t xml:space="preserve">Our implementation utilized two morphological operations. Median blur was the first operation applied on the data, which takes the average of the neighboring pixels to calculate a new pixel value for the output. This had the effect of smoothing the edges of each character. Next, the MORPH_OPEN operation was performed, which is a combination of erosion, an operation which qualitatively “thins” the characters, and dilation, which has the opposite effect. These two operations in conjunction are effective at removing noise </w:t>
       </w:r>
       <w:proofErr w:type="gramStart"/>
       <w:r>
-        <w:t>ideally  be</w:t>
+        <w:t>so as to</w:t>
       </w:r>
       <w:proofErr w:type="gramEnd"/>
       <w:r>
-        <w:t xml:space="preserve"> 100%.</w:t>
-      </w:r>
-    </w:p>
-    <w:p>
-      <w:pPr>
+        <w:t xml:space="preserve"> ensure that the CNN does not potentially misclassify based on irrelevant data. Finally, the resize function was used to make each image smaller (50x50), and used parameter INTER_AREA to perform the necessary decimation. The dataset was then split into a training set and a test set using a 90/10 ratio, and the pixels were scaled by a factor of 255 so that RGB data values fell in the range of 0-1.</w:t>
+      </w:r>
+    </w:p>
+    <w:p>
+      <w:pPr>
+        <w:pStyle w:val="Heading2"/>
+      </w:pPr>
+      <w:r>
+        <w:t>Convolutional Neural Network (CNN)</w:t>
+      </w:r>
+    </w:p>
+    <w:p>
+      <w:pPr>
+        <w:ind w:firstLine="288"/>
         <w:jc w:val="left"/>
       </w:pPr>
       <w:r>
-        <w:t xml:space="preserve">The most common machine learning technique utilized for hand-written character recognition is neural networks. A neural network consists of input nodes, hidden nodes, and output nodes. In the input layer no computation is performed, and the data is passed to the neural network. Hidden nodes perform computations and transfer information to following hidden layers. The output layer performs calculations resulting in an output. An example single layer neural network is shown in Figure 1 [x]. Pal, A and Singh, D utilized a multi-layer perceptron neural network to perform English character recognition. Using, one hidden layer and a backpropagation algorithm the authors were able to achieve 94% recognition accuracy [x]. Convolutional Neural Networks (CNNs) are artificial neural networks that are primarily utilized to process images. CNNs typically consist of three layers that include convolution, pooling, and activation. Convolutional layers consist of N convolutional kernels that scan the image looking for different patterns. These convolutional layers differ from traditional neural network hidden layers in that convolutional layers are not fully connected. Pooling layers decrease the number of pixels in an image through averaging. The activation layer consists of an activation function that will transform the feature matrix to some output.  Al-Mahmud, </w:t>
+        <w:t xml:space="preserve">A convolutional neural network was used to classify the images into </w:t>
+      </w:r>
+      <w:r>
+        <w:t>one of the ten-character</w:t>
+      </w:r>
+      <w:r>
+        <w:t xml:space="preserve"> classes. This involved the use of </w:t>
       </w:r>
       <w:proofErr w:type="spellStart"/>
       <w:r>
-        <w:t>Tanvin</w:t>
+        <w:t>Keras</w:t>
       </w:r>
       <w:proofErr w:type="spellEnd"/>
       <w:r>
-        <w:t xml:space="preserve">, A and Rahman, A implemented a convolutional neural network. Their implementation included an 28x28 image input layer, a first convolutional layer of 32 filters with 5x5 kernels, a max-pooling layer of 2x2 to reduce the image volume, another convolutional layer of 64 filters with 7x7 kernels, then a second max-pooling layer of 2x2 to create 64 4x4 feature maps. These 64 4x4 feature maps were flattened an input to a perceptron with one hidden layer and one output layer. This method achieved 99.47% accuracy for the MNIST dataset [x]. </w:t>
-      </w:r>
-    </w:p>
-    <w:p>
-      <w:pPr>
+        <w:t xml:space="preserve">, which is an API which was imported from the TensorFlow library. A sequential model was used, which is </w:t>
+      </w:r>
+      <w:r>
+        <w:t xml:space="preserve">suitable for applications where there is only one input and one output to our model, which is true for our character recognition task. The CNN contains 23 layers in total, which were created sequentially using the </w:t>
+      </w:r>
+      <w:proofErr w:type="gramStart"/>
+      <w:r>
+        <w:t>add(</w:t>
+      </w:r>
+      <w:proofErr w:type="gramEnd"/>
+      <w:r>
+        <w:t xml:space="preserve">) function. </w:t>
+      </w:r>
+    </w:p>
+    <w:p>
+      <w:pPr>
+        <w:ind w:firstLine="288"/>
         <w:jc w:val="left"/>
       </w:pPr>
       <w:r>
-        <w:t xml:space="preserve"> </w:t>
-      </w:r>
-      <w:r>
-        <w:t xml:space="preserve">For handwritten character recognition, pre-processing of input data is a vital aspect to achieving a highly accurate model. </w:t>
+        <w:t xml:space="preserve">The model first began with two data augmentation layers: </w:t>
       </w:r>
       <w:proofErr w:type="spellStart"/>
       <w:r>
-        <w:t>Dhande</w:t>
+        <w:t>RandomContrast</w:t>
       </w:r>
       <w:proofErr w:type="spellEnd"/>
       <w:r>
-        <w:t xml:space="preserve">, P and </w:t>
+        <w:t xml:space="preserve"> and </w:t>
       </w:r>
       <w:proofErr w:type="spellStart"/>
       <w:r>
-        <w:t>Kharat</w:t>
+        <w:t>RandomRotation</w:t>
       </w:r>
       <w:proofErr w:type="spellEnd"/>
       <w:r>
-        <w:t xml:space="preserve">, R implemented and detailed a variety of pre-processing techniques for images of handwritten characters. In pre-processing the noise reduction techniques can be divided into filtering for smoothing and sharpening of the image, morphological operations for character thinning and boundary extraction, and noise modeling. The most common preprocessing technique is morphological operations. The benefit of morphological operations in image preprocessing is that these operations can remove image </w:t>
+        <w:t xml:space="preserve">. The purpose of these data augmentation layers is to introduce random, yet realistic transformations on the input data </w:t>
+      </w:r>
+      <w:proofErr w:type="gramStart"/>
+      <w:r>
+        <w:t>so as to</w:t>
+      </w:r>
+      <w:proofErr w:type="gramEnd"/>
+      <w:r>
+        <w:t xml:space="preserve"> increase diversity of the training data. </w:t>
+      </w:r>
+      <w:proofErr w:type="spellStart"/>
+      <w:r>
+        <w:t>RandomContrast</w:t>
+      </w:r>
+      <w:proofErr w:type="spellEnd"/>
+      <w:r>
+        <w:t xml:space="preserve"> randomly adjusted the contrast of individual color channel, whereas </w:t>
+      </w:r>
+      <w:proofErr w:type="spellStart"/>
+      <w:r>
+        <w:t>RandomRotation</w:t>
+      </w:r>
+      <w:proofErr w:type="spellEnd"/>
+      <w:r>
+        <w:t xml:space="preserve"> randomly rotated the images. </w:t>
+      </w:r>
+    </w:p>
+    <w:p>
+      <w:pPr>
+        <w:ind w:firstLine="288"/>
+        <w:jc w:val="left"/>
+      </w:pPr>
+      <w:r>
+        <w:t>After data augmentation, there is a “block” of layers that we repeated three times. At the beginning of this block is two calls to Conv2D, which creates a two</w:t>
+      </w:r>
+      <w:r>
+        <w:t>-</w:t>
+      </w:r>
+      <w:r>
+        <w:t>dimensional convolution layer. Every convolution layer used in our CNN made use of the He Normal kernel initializer, meaning it initializes the kernel matrix to have random values pulled from a variation of the normal distribution called the He Normal. The choice of kernel initializer is important as too small of values could have caused vanishing gradients and too big of values could have caused the output to diverge. Each of the convolution layers also used the rectified linear unit (</w:t>
+      </w:r>
+      <w:proofErr w:type="spellStart"/>
+      <w:r>
+        <w:t>ReLU</w:t>
+      </w:r>
+      <w:proofErr w:type="spellEnd"/>
+      <w:r>
+        <w:t xml:space="preserve">) activation function. </w:t>
+      </w:r>
+      <w:proofErr w:type="spellStart"/>
+      <w:r>
+        <w:t>ReLU</w:t>
+      </w:r>
+      <w:proofErr w:type="spellEnd"/>
+      <w:r>
+        <w:t xml:space="preserve"> is a very popular activation function to use for CNN’s as they are computationally fast, resistant to the vanishing gradient problem, and have sparse activation </w:t>
+      </w:r>
+      <w:r>
+        <w:rPr>
+          <w:highlight w:val="red"/>
+        </w:rPr>
+        <w:t>[1]</w:t>
+      </w:r>
+      <w:r>
+        <w:t xml:space="preserve">. After the activation function is applied, a batch normalization layer is applied. Batch normalization is a technique which is used to combat “covariate shift”, which is a problem in machine learning which leads to misclassification </w:t>
+      </w:r>
+      <w:r>
+        <w:rPr>
+          <w:highlight w:val="red"/>
+        </w:rPr>
+        <w:t>[2].</w:t>
+      </w:r>
+      <w:r>
+        <w:t xml:space="preserve"> Batch normalization results also results in allowing for higher learning rates, which results in faster CNN </w:t>
+      </w:r>
+      <w:r>
+        <w:rPr>
+          <w:highlight w:val="red"/>
+        </w:rPr>
+        <w:t>[2].</w:t>
+      </w:r>
+      <w:r>
+        <w:t xml:space="preserve"> MaxPooling2D follows the batch normalization, and this is a pooling layer where it </w:t>
+      </w:r>
+      <w:r>
+        <w:t>down sampled</w:t>
+      </w:r>
+      <w:r>
+        <w:t xml:space="preserve"> the output into a simpler image while keeping the information about the most important features. Max pooling </w:t>
+      </w:r>
+      <w:r>
+        <w:t>accomplished</w:t>
+      </w:r>
+      <w:r>
+        <w:t xml:space="preserve"> this by taking the maximum value of a pixel in a smaller sub-region. Finally, Dropout is a layer which randomly sets certain output values to zero, which is a regularization technique that helps to avoid overfitting the model.</w:t>
+      </w:r>
+    </w:p>
+    <w:p>
+      <w:pPr>
+        <w:ind w:firstLine="288"/>
+        <w:jc w:val="left"/>
+      </w:pPr>
+      <w:r>
+        <w:t xml:space="preserve">A Flatten layer is used after the previously described block was carried out three times. It transforms the multidimensional input tensors into a single dimension representing all dimensions.  Three Dense layers follow this layer. Dense layers are </w:t>
+      </w:r>
+      <w:r>
+        <w:t>like</w:t>
+      </w:r>
+      <w:r>
+        <w:t xml:space="preserve"> convolutional layers in that they use an activation function and a kernel </w:t>
+      </w:r>
+      <w:r>
+        <w:t>to</w:t>
+      </w:r>
+      <w:r>
+        <w:t xml:space="preserve"> produce an output image. Each dense layer has a fully connected neural network structure, and these layers are what are responsible for the final classification decisions of the entire CNN. The first two layers used the same </w:t>
+      </w:r>
+      <w:proofErr w:type="spellStart"/>
+      <w:r>
+        <w:t>ReLU</w:t>
+      </w:r>
+      <w:proofErr w:type="spellEnd"/>
+      <w:r>
+        <w:t xml:space="preserve"> activation function as before, and the third layer used the </w:t>
+      </w:r>
+      <w:proofErr w:type="spellStart"/>
+      <w:r>
+        <w:t>softmax</w:t>
+      </w:r>
+      <w:proofErr w:type="spellEnd"/>
+      <w:r>
+        <w:t xml:space="preserve"> activation function. </w:t>
+      </w:r>
+      <w:proofErr w:type="spellStart"/>
+      <w:r>
+        <w:t>Softmax</w:t>
+      </w:r>
+      <w:proofErr w:type="spellEnd"/>
+      <w:r>
+        <w:t xml:space="preserve"> is used here as it is a common choice for the final layer of a CNN, given that it produces an output where the sum of all outputs </w:t>
+      </w:r>
+      <w:r>
+        <w:t>sums</w:t>
+      </w:r>
+      <w:r>
+        <w:t xml:space="preserve"> to 1. This allows us to use this output of the CNN as an input to the cross-entropy loss function, which allows for us a method for backpropagation. </w:t>
+      </w:r>
+      <w:r>
+        <w:t xml:space="preserve">Finally, the model was compiled using the Adam optimizer. The Adaptive moment estimation optimizer combines momentum </w:t>
       </w:r>
       <w:r>
         <w:lastRenderedPageBreak/>
-        <w:t xml:space="preserve">imperfections and emphasize the structure and features of these images. The two main types of morphological operations include dilation which adds pixels to boundaries and erosion which removes pixels from boundaries [5]. An example of dilation and erosion can be seen in Figure 2, below. </w:t>
-      </w:r>
-    </w:p>
-    <w:p>
-      <w:pPr>
-        <w:jc w:val="left"/>
-      </w:pPr>
-      <w:r>
-        <w:t>In our research we tested a few machine learning algorithms for written character recognition before settling on utilization of a convolutional neural network. The models in this experiment utilized a labeled training dataset of 6720 300x300 images of hand-written characters a-h, #, and $. Uniform preprocessing was performed, and the different machine learning algorithms were implanted on the processed data. The final model presented utilized a convolutional neural network, and an accuracy of greater than 95% was achieved for classifying the training data.</w:t>
-      </w:r>
-    </w:p>
-    <w:p>
-      <w:pPr>
-        <w:jc w:val="left"/>
-      </w:pPr>
-    </w:p>
-    <w:p>
-      <w:pPr>
-        <w:jc w:val="left"/>
-      </w:pPr>
-      <w:r>
-        <w:t xml:space="preserve"> </w:t>
-      </w:r>
-    </w:p>
-    <w:p>
-      <w:pPr>
-        <w:pStyle w:val="BodyText"/>
-        <w:rPr>
-          <w:lang w:val="en-US"/>
-        </w:rPr>
-      </w:pPr>
-    </w:p>
-    <w:p>
-      <w:pPr>
-        <w:pStyle w:val="Heading1"/>
-      </w:pPr>
-      <w:r>
-        <w:t>Implementation</w:t>
-      </w:r>
-    </w:p>
-    <w:p>
-      <w:pPr>
-        <w:pStyle w:val="Heading2"/>
-      </w:pPr>
-      <w:r>
-        <w:t xml:space="preserve">Selecting a </w:t>
-      </w:r>
-      <w:r>
-        <w:t>Template</w:t>
-      </w:r>
-      <w:r>
-        <w:t xml:space="preserve"> (Heading 2)</w:t>
-      </w:r>
-    </w:p>
-    <w:p>
-      <w:pPr>
-        <w:pStyle w:val="BodyText"/>
-      </w:pPr>
-      <w:r>
-        <w:t>First, confirm that you have the correct template for your paper size. This template has been tailored for output on the US-letter paper size. If you are using A4-sized paper, please close this</w:t>
-      </w:r>
-      <w:r>
-        <w:t xml:space="preserve"> file and download the file </w:t>
-      </w:r>
-      <w:r>
-        <w:t>“</w:t>
-      </w:r>
-      <w:r>
-        <w:t>MSW_A4_format</w:t>
-      </w:r>
-      <w:r>
-        <w:t>”.</w:t>
-      </w:r>
-    </w:p>
-    <w:p>
-      <w:pPr>
-        <w:pStyle w:val="BodyText"/>
-      </w:pPr>
-    </w:p>
-    <w:p>
-      <w:pPr>
-        <w:pStyle w:val="Heading2"/>
-      </w:pPr>
-      <w:r>
-        <w:t>Maintaining the Integrity of the Specifications</w:t>
-      </w:r>
-    </w:p>
-    <w:p>
-      <w:pPr>
-        <w:pStyle w:val="BodyText"/>
-      </w:pPr>
-      <w:r>
-        <w:t>The template is used to format your paper and style the text. All margins, column widths, line spaces, and text fonts are prescribed; please do not alter them. You may note peculiarities. For example, the head margin in this template measures proportionately more than is customary. This measurement and others are deliberate, using specifications that anticipate your paper as one part of the entire proceedings, and not as an independent document. Please do not revise any of the current designations.</w:t>
-      </w:r>
-    </w:p>
-    <w:p>
-      <w:pPr>
-        <w:pStyle w:val="Heading1"/>
-      </w:pPr>
-      <w:r>
-        <w:t>Experiments</w:t>
-      </w:r>
-    </w:p>
-    <w:p>
-      <w:pPr>
-        <w:pStyle w:val="BodyText"/>
-        <w:rPr>
-          <w:lang w:val="en-US"/>
-        </w:rPr>
-      </w:pPr>
-      <w:r>
-        <w:t>Before</w:t>
-      </w:r>
-      <w:r>
-        <w:t xml:space="preserve"> you begin to format your paper, first write and save the content as a separate text file. </w:t>
-      </w:r>
-      <w:r>
-        <w:rPr>
-          <w:lang w:val="en-US"/>
-        </w:rPr>
-        <w:t>Complete all content and organizational editing before formatting. Please note sections A-D below for more information on proofreading, spelling and grammar.</w:t>
-      </w:r>
-    </w:p>
-    <w:p>
-      <w:pPr>
-        <w:pStyle w:val="BodyText"/>
-      </w:pPr>
-      <w:r>
-        <w:t>Keep your text and graphic files separate until after the text has been formatted and styled. Do not use hard tabs, and limit use of hard returns to only one return at the end of a paragraph. Do not add any kind of pagination anywhere in the paper. Do not number text heads-the template will do that for you.</w:t>
-      </w:r>
-    </w:p>
-    <w:p>
-      <w:pPr>
-        <w:pStyle w:val="Heading2"/>
-      </w:pPr>
-      <w:r>
-        <w:t>Abbreviations</w:t>
-      </w:r>
-      <w:r>
-        <w:t xml:space="preserve"> and Acronyms</w:t>
-      </w:r>
-    </w:p>
-    <w:p>
-      <w:pPr>
-        <w:pStyle w:val="BodyText"/>
-      </w:pPr>
-      <w:r>
-        <w:t xml:space="preserve">Define abbreviations and acronyms the first time they are used in the text, even after they have been defined in the abstract. Abbreviations such as IEEE, SI, MKS, CGS, </w:t>
-      </w:r>
-      <w:proofErr w:type="spellStart"/>
-      <w:r>
-        <w:t>sc</w:t>
-      </w:r>
-      <w:proofErr w:type="spellEnd"/>
-      <w:r>
-        <w:t>, dc, and rms do not have to be defined. Do not use abbreviations in the title or heads unless they are unavoidable.</w:t>
-      </w:r>
-    </w:p>
-    <w:p>
-      <w:pPr>
-        <w:pStyle w:val="Heading2"/>
-      </w:pPr>
-      <w:r>
-        <w:t>Units</w:t>
-      </w:r>
-    </w:p>
-    <w:p>
-      <w:pPr>
-        <w:pStyle w:val="bulletlist"/>
-      </w:pPr>
-      <w:r>
-        <w:t xml:space="preserve">Use </w:t>
-      </w:r>
-      <w:r>
-        <w:t>either</w:t>
-      </w:r>
-      <w:r>
-        <w:t xml:space="preserve"> SI (MKS) or CGS as primary units. (SI units are encouraged.) English units may be used as secondary units (in parentheses). An exception would be the use of English units as identifiers in trade, such as “3.5-inch disk drive”.</w:t>
-      </w:r>
-    </w:p>
-    <w:p>
-      <w:pPr>
-        <w:pStyle w:val="bulletlist"/>
-      </w:pPr>
-      <w:r>
-        <w:t xml:space="preserve">Avoid combining SI and CGS units, such as current in amperes and magnetic field in </w:t>
-      </w:r>
-      <w:proofErr w:type="spellStart"/>
-      <w:r>
-        <w:t>oersteds</w:t>
-      </w:r>
-      <w:proofErr w:type="spellEnd"/>
-      <w:r>
-        <w:t>. This often leads to confusion because equations do not balance dimensionally. If you must use mixed units, clearly state the units for each quantity that you use in an equation.</w:t>
-      </w:r>
-    </w:p>
-    <w:p>
-      <w:pPr>
-        <w:pStyle w:val="bulletlist"/>
-      </w:pPr>
-      <w:r>
-        <w:t>Do not mix complete spellings and abbreviations of units: “Wb/m2” or “</w:t>
-      </w:r>
-      <w:proofErr w:type="spellStart"/>
-      <w:r>
-        <w:t>webers</w:t>
-      </w:r>
-      <w:proofErr w:type="spellEnd"/>
-      <w:r>
-        <w:t xml:space="preserve"> per square meter”, not “</w:t>
-      </w:r>
-      <w:proofErr w:type="spellStart"/>
-      <w:r>
-        <w:t>webers</w:t>
-      </w:r>
-      <w:proofErr w:type="spellEnd"/>
-      <w:r>
-        <w:t xml:space="preserve">/m2”.  Spell out units when they appear in text: “. . . a few </w:t>
-      </w:r>
-      <w:proofErr w:type="spellStart"/>
-      <w:r>
-        <w:t>henries</w:t>
-      </w:r>
-      <w:proofErr w:type="spellEnd"/>
-      <w:r>
-        <w:t>”, not “. . . a few H”.</w:t>
-      </w:r>
-    </w:p>
-    <w:p>
-      <w:pPr>
-        <w:pStyle w:val="bulletlist"/>
-      </w:pPr>
-      <w:r>
-        <w:t xml:space="preserve">Use a zero before decimal points: “0.25”, not “.25”. Use “cm3”, not “cc”. </w:t>
-      </w:r>
-      <w:r>
-        <w:t>(</w:t>
-      </w:r>
-      <w:r>
-        <w:rPr>
-          <w:i/>
-          <w:iCs/>
-        </w:rPr>
-        <w:t>bullet list</w:t>
-      </w:r>
-      <w:r>
-        <w:t>)</w:t>
-      </w:r>
-    </w:p>
-    <w:p>
-      <w:pPr>
-        <w:pStyle w:val="Heading2"/>
-      </w:pPr>
-      <w:r>
-        <w:t>Equations</w:t>
-      </w:r>
-    </w:p>
-    <w:p>
-      <w:pPr>
-        <w:pStyle w:val="BodyText"/>
-      </w:pPr>
-      <w:r>
-        <w:t>The equations are an exception to the prescribed specifications of this template. You will need to determine whether or not your equation should be typed using either the Times New Roman or the Symbol font (please no other font). To create multileveled equations, it may be necessary to treat the equation as a graphic and insert it into the text after your paper is styled.</w:t>
-      </w:r>
-    </w:p>
-    <w:p>
-      <w:pPr>
-        <w:pStyle w:val="BodyText"/>
-        <w:rPr>
-          <w:lang w:val="en-US"/>
-        </w:rPr>
-      </w:pPr>
-      <w:r>
-        <w:t>Number equations consecutively. Equation numbers, within parentheses, are to position flush right, as in (1), using a right tab stop. To make your equations more compact, you may use the solidus ( / ), the exp function, or appropriate exponents. Italicize Roman symbols for quantities and variables, but not Greek symbols. Use a long dash rather than a hyphen for a minus sign. Punctuate equations with commas or periods when they are part of a sentence, as in</w:t>
-      </w:r>
-      <w:r>
-        <w:rPr>
-          <w:lang w:val="en-US"/>
-        </w:rPr>
-        <w:t>:</w:t>
-      </w:r>
-    </w:p>
-    <w:p>
-      <w:pPr>
-        <w:pStyle w:val="equation"/>
-        <w:rPr>
-          <w:rFonts w:hint="eastAsia"/>
-        </w:rPr>
-      </w:pPr>
-      <w:r>
-        <w:tab/>
-      </w:r>
-      <w:r>
-        <w:rPr>
-          <w:rFonts w:ascii="Times New Roman" w:hAnsi="Times New Roman" w:cs="Times New Roman"/>
-          <w:i/>
-        </w:rPr>
-        <w:t>a</w:t>
-      </w:r>
-      <w:r>
-        <w:t></w:t>
-      </w:r>
-      <w:r>
-        <w:t></w:t>
-      </w:r>
-      <w:r>
-        <w:t></w:t>
-      </w:r>
-      <w:r>
-        <w:rPr>
-          <w:rFonts w:ascii="Times New Roman" w:hAnsi="Times New Roman" w:cs="Times New Roman"/>
-          <w:i/>
-        </w:rPr>
-        <w:t>b</w:t>
-      </w:r>
-      <w:r>
-        <w:t></w:t>
-      </w:r>
-      <w:r>
-        <w:t></w:t>
-      </w:r>
-      <w:r>
-        <w:t></w:t>
-      </w:r>
-      <w:r>
-        <w:t></w:t>
-      </w:r>
-      <w:r>
-        <w:t></w:t>
-      </w:r>
-      <w:r>
-        <w:tab/>
-      </w:r>
-      <w:r>
-        <w:t></w:t>
-      </w:r>
-      <w:r>
-        <w:t></w:t>
-      </w:r>
-      <w:r>
-        <w:t></w:t>
-      </w:r>
-    </w:p>
-    <w:p>
-      <w:pPr>
-        <w:pStyle w:val="BodyText"/>
-      </w:pPr>
-      <w:r>
-        <w:t>Note that the equation is centered using a center tab stop. Be sure that the symbols in your equation have been defined before or immediately following the equation. Use “(1)”, not “Eq. (1)” or “equation (1)”, except at the beginning of a sentence: “Equation (1) is . . .”</w:t>
-      </w:r>
-    </w:p>
-    <w:p>
-      <w:pPr>
-        <w:pStyle w:val="Heading2"/>
-      </w:pPr>
-      <w:r>
-        <w:t>Some Common Mistakes</w:t>
-      </w:r>
-    </w:p>
-    <w:p>
-      <w:pPr>
-        <w:pStyle w:val="bulletlist"/>
-      </w:pPr>
-      <w:r>
-        <w:t>The word “data” is plural, not singular.</w:t>
-      </w:r>
-    </w:p>
-    <w:p>
-      <w:pPr>
-        <w:pStyle w:val="bulletlist"/>
-      </w:pPr>
-      <w:r>
-        <w:t xml:space="preserve">The subscript for the permeability of vacuum </w:t>
-      </w:r>
-      <w:r>
-        <w:rPr>
-          <w:rFonts w:ascii="Symbol" w:hAnsi="Symbol" w:cs="Symbol"/>
-          <w:i/>
-          <w:iCs/>
-          <w:snapToGrid w:val="0"/>
-        </w:rPr>
-        <w:t></w:t>
-      </w:r>
-      <w:r>
-        <w:rPr>
-          <w:vertAlign w:val="subscript"/>
-        </w:rPr>
-        <w:t>0</w:t>
-      </w:r>
-      <w:r>
-        <w:t>, and other common scientific constants, is zero with subscript formatting, not a lowercase letter “o”.</w:t>
-      </w:r>
-    </w:p>
-    <w:p>
-      <w:pPr>
-        <w:pStyle w:val="bulletlist"/>
-      </w:pPr>
-      <w:r>
-        <w:t xml:space="preserve">In American </w:t>
-      </w:r>
-      <w:r>
-        <w:t>English, commas, semi</w:t>
-      </w:r>
-      <w:r>
-        <w:t xml:space="preserve">colons, periods, question and exclamation marks are located within quotation marks only when a complete thought or name is cited, such as a title or full quotation. When quotation marks are used, instead of a bold or italic typeface, to highlight a word or phrase, punctuation should appear outside of the quotation marks. A parenthetical phrase or statement at the end of a sentence is punctuated outside </w:t>
-      </w:r>
-      <w:r>
-        <w:lastRenderedPageBreak/>
-        <w:t>of the closing parenthesis (like this). (A parenthetical sentence is punctuated within the parentheses.)</w:t>
-      </w:r>
-    </w:p>
-    <w:p>
-      <w:pPr>
-        <w:pStyle w:val="bulletlist"/>
-      </w:pPr>
-      <w:r>
-        <w:t>A graph within a graph is an “inset”, not an “insert”. The word alternatively is preferred to the word “alternately” (unless you really mean something that alternates).</w:t>
-      </w:r>
-    </w:p>
-    <w:p>
-      <w:pPr>
-        <w:pStyle w:val="bulletlist"/>
-      </w:pPr>
-      <w:r>
-        <w:t>Do not use the word “essentially” to mean “approximately” or “effectively”.</w:t>
-      </w:r>
-    </w:p>
-    <w:p>
-      <w:pPr>
-        <w:pStyle w:val="bulletlist"/>
-      </w:pPr>
-      <w:r>
-        <w:t>In your paper title, if the words “that uses” can accurately replace the word “using”, capitalize the “u”; if not, keep using lower-cased.</w:t>
-      </w:r>
-    </w:p>
-    <w:p>
-      <w:pPr>
-        <w:pStyle w:val="bulletlist"/>
-      </w:pPr>
-      <w:r>
-        <w:t>Be aware of the different meanings of the homophones “affect” and “effect”, “complement” and “compliment”, “discreet” and “discrete”, “principal” and “principle”.</w:t>
-      </w:r>
-    </w:p>
-    <w:p>
-      <w:pPr>
-        <w:pStyle w:val="bulletlist"/>
-      </w:pPr>
-      <w:r>
-        <w:t>Do not confuse “imply” and “infer”.</w:t>
-      </w:r>
-    </w:p>
-    <w:p>
-      <w:pPr>
-        <w:pStyle w:val="bulletlist"/>
-      </w:pPr>
-      <w:r>
-        <w:t>The prefix “non” is not a word; it should be joined to the word it modifies, usually without a hyphen.</w:t>
-      </w:r>
-    </w:p>
-    <w:p>
-      <w:pPr>
-        <w:pStyle w:val="bulletlist"/>
-      </w:pPr>
-      <w:r>
-        <w:t>There is no period after the “et” in the Latin abbreviation “et al.”.</w:t>
-      </w:r>
-    </w:p>
-    <w:p>
-      <w:pPr>
-        <w:pStyle w:val="bulletlist"/>
-      </w:pPr>
-      <w:r>
-        <w:t>The abbreviation “i.e.” means “that is”, and the abbreviation “e.g.” means “for example”.</w:t>
-      </w:r>
-    </w:p>
-    <w:p>
-      <w:pPr>
-        <w:pStyle w:val="BodyText"/>
-      </w:pPr>
-      <w:r>
-        <w:t>An excellent style manual for science writers is [7].</w:t>
-      </w:r>
-    </w:p>
-    <w:p>
-      <w:pPr>
-        <w:pStyle w:val="Heading1"/>
-      </w:pPr>
-      <w:r>
-        <w:t>Conclusions</w:t>
-      </w:r>
-    </w:p>
-    <w:p>
-      <w:pPr>
-        <w:pStyle w:val="BodyText"/>
-      </w:pPr>
-      <w:r>
-        <w:t>After the text edit has been completed, the paper is ready for the template. Duplicate the template file by using the Save As command, and use the naming convention prescribed by your conference for the name of your paper. In this newly created file, highlight all of the contents and import your prepared text file. You are now ready to style your paper; use the scroll down window on the left of the MS Word Formatting toolbar.</w:t>
-      </w:r>
-    </w:p>
-    <w:p>
-      <w:pPr>
-        <w:pStyle w:val="Heading2"/>
-      </w:pPr>
-      <w:r>
-        <w:t>Authors</w:t>
-      </w:r>
-      <w:r>
-        <w:t xml:space="preserve"> and Affiliations</w:t>
-      </w:r>
-    </w:p>
-    <w:p>
-      <w:pPr>
-        <w:pStyle w:val="BodyText"/>
-      </w:pPr>
-      <w:r>
-        <w:rPr>
-          <w:b/>
-        </w:rPr>
-        <w:t xml:space="preserve">The template is </w:t>
-      </w:r>
-      <w:r>
-        <w:rPr>
-          <w:b/>
-        </w:rPr>
-        <w:t>designed</w:t>
-      </w:r>
-      <w:r>
-        <w:rPr>
-          <w:b/>
-          <w:lang w:val="en-US"/>
-        </w:rPr>
-        <w:t xml:space="preserve"> for,</w:t>
-      </w:r>
-      <w:r>
-        <w:rPr>
-          <w:b/>
-        </w:rPr>
-        <w:t xml:space="preserve"> but not limited to</w:t>
-      </w:r>
-      <w:r>
-        <w:rPr>
-          <w:b/>
-          <w:lang w:val="en-US"/>
-        </w:rPr>
-        <w:t>,</w:t>
-      </w:r>
-      <w:r>
-        <w:rPr>
-          <w:b/>
-          <w:lang w:val="en-US"/>
-        </w:rPr>
-        <w:t xml:space="preserve"> </w:t>
-      </w:r>
-      <w:r>
-        <w:rPr>
-          <w:b/>
-          <w:lang w:val="en-US"/>
-        </w:rPr>
-        <w:t>six</w:t>
-      </w:r>
-      <w:r>
-        <w:rPr>
-          <w:b/>
-          <w:lang w:val="en-US"/>
-        </w:rPr>
-        <w:t xml:space="preserve"> authors.</w:t>
-      </w:r>
-      <w:r>
-        <w:rPr>
-          <w:lang w:val="en-US"/>
-        </w:rPr>
-        <w:t xml:space="preserve"> </w:t>
-      </w:r>
-      <w:r>
-        <w:rPr>
-          <w:lang w:val="en-US"/>
-        </w:rPr>
-        <w:t xml:space="preserve">A minimum of one author is required for all conference articles. </w:t>
-      </w:r>
-      <w:r>
-        <w:t>Author names should be listed starting from left to right and then moving down to the next line. This is the author sequence that will be used in future citations and by indexing services.</w:t>
-      </w:r>
-      <w:r>
-        <w:t xml:space="preserve"> </w:t>
-      </w:r>
-      <w:r>
-        <w:t>Names should not be listed in columns nor group by affiliation.</w:t>
-      </w:r>
-      <w:r>
-        <w:rPr>
-          <w:lang w:val="en-US"/>
-        </w:rPr>
-        <w:t xml:space="preserve"> </w:t>
-      </w:r>
-      <w:r>
-        <w:t>Please keep your affiliations as succinct as possible (for example, do not differentiate among departments of the same organization).</w:t>
-      </w:r>
-    </w:p>
-    <w:p>
-      <w:pPr>
-        <w:pStyle w:val="Heading3"/>
-      </w:pPr>
-      <w:r>
-        <w:t xml:space="preserve">For papers with more than six authors: </w:t>
-      </w:r>
-      <w:r>
-        <w:rPr>
-          <w:i w:val="0"/>
-        </w:rPr>
-        <w:t>Add author names horizontally, moving to a third row if needed for more than 8 authors.</w:t>
-      </w:r>
-    </w:p>
-    <w:p>
-      <w:pPr>
-        <w:pStyle w:val="Heading3"/>
-      </w:pPr>
-      <w:r>
-        <w:t xml:space="preserve">For </w:t>
-      </w:r>
-      <w:r>
-        <w:t xml:space="preserve">papers with less than </w:t>
-      </w:r>
-      <w:r>
-        <w:t>six</w:t>
-      </w:r>
-      <w:r>
-        <w:t xml:space="preserve"> authors</w:t>
-      </w:r>
-      <w:r>
-        <w:t xml:space="preserve">: </w:t>
-      </w:r>
-      <w:r>
-        <w:rPr>
-          <w:i w:val="0"/>
-        </w:rPr>
-        <w:t>To change the default, adjust the template as follows.</w:t>
-      </w:r>
-    </w:p>
-    <w:p>
-      <w:pPr>
-        <w:pStyle w:val="Heading4"/>
-      </w:pPr>
-      <w:r>
-        <w:t>Selection</w:t>
-      </w:r>
-      <w:r>
-        <w:t xml:space="preserve">: </w:t>
-      </w:r>
-      <w:r>
-        <w:rPr>
-          <w:i w:val="0"/>
-        </w:rPr>
-        <w:t>Highlight all author and affiliation lines.</w:t>
-      </w:r>
-    </w:p>
-    <w:p>
-      <w:pPr>
-        <w:pStyle w:val="Heading4"/>
-      </w:pPr>
-      <w:r>
-        <w:t>Change number of columns:</w:t>
-      </w:r>
-      <w:r>
-        <w:t xml:space="preserve"> </w:t>
-      </w:r>
-      <w:r>
-        <w:rPr>
-          <w:i w:val="0"/>
-        </w:rPr>
-        <w:t xml:space="preserve">Select the Columns icon from the MS Word Standard toolbar and then select </w:t>
-      </w:r>
-      <w:r>
-        <w:rPr>
-          <w:i w:val="0"/>
-        </w:rPr>
-        <w:t>the correct number of columns</w:t>
-      </w:r>
-      <w:r>
-        <w:rPr>
-          <w:i w:val="0"/>
-        </w:rPr>
-        <w:t xml:space="preserve"> from the selection palette.</w:t>
-      </w:r>
-    </w:p>
-    <w:p>
-      <w:pPr>
-        <w:pStyle w:val="Heading4"/>
-        <w:rPr>
-          <w:i w:val="0"/>
-        </w:rPr>
-      </w:pPr>
-      <w:r>
-        <w:t xml:space="preserve">Deletion: </w:t>
-      </w:r>
-      <w:r>
-        <w:rPr>
-          <w:i w:val="0"/>
-        </w:rPr>
-        <w:t xml:space="preserve">Delete the author and affiliation lines for the </w:t>
-      </w:r>
-      <w:r>
-        <w:rPr>
-          <w:i w:val="0"/>
-        </w:rPr>
-        <w:t>extra authors.</w:t>
-      </w:r>
-    </w:p>
-    <w:p>
-      <w:pPr>
-        <w:jc w:val="left"/>
-        <w:rPr>
-          <w:i/>
-          <w:iCs/>
-          <w:noProof/>
-        </w:rPr>
-      </w:pPr>
-    </w:p>
-    <w:p>
-      <w:pPr>
-        <w:pStyle w:val="Heading2"/>
-      </w:pPr>
-      <w:r>
-        <w:t>Identify</w:t>
-      </w:r>
-      <w:r>
-        <w:t xml:space="preserve"> the Headings</w:t>
-      </w:r>
-    </w:p>
-    <w:p>
-      <w:pPr>
-        <w:pStyle w:val="BodyText"/>
-      </w:pPr>
-      <w:r>
-        <w:t>Headings, or heads, are organizational devices that guide the reader through your paper. There are two types: component heads and text heads.</w:t>
-      </w:r>
-    </w:p>
-    <w:p>
-      <w:pPr>
-        <w:pStyle w:val="BodyText"/>
-      </w:pPr>
-      <w:r>
-        <w:t>Component heads identify the different components of your paper and are not topically subordinate to each other. Examples include Acknowledgments and References and, for these, the correct style to use is “Heading 5”. Use “figure caption” for your Figure captions, and “table head” for your table title. Run-in heads, such as “Abstract”, will require you to apply a style (in this case, italic) in addition to the style provided by the drop down menu to differentiate the head from the text.</w:t>
-      </w:r>
-    </w:p>
-    <w:p>
-      <w:pPr>
-        <w:pStyle w:val="BodyText"/>
-      </w:pPr>
-      <w:r>
-        <w:t>Text heads organize the topics on a relational, hierarchical basis. For example, the paper title is the primary text head because all subsequent material relates and elaborates on this one topic. If there are two or more sub-topics, the next level head (uppercase Roman numerals) should be used and, conversely, if there are not at least two sub-topics, then no subheads should be introduced. Styles named “Heading 1”, “Heading 2”, “Heading 3”, and “Heading 4” are prescribed.</w:t>
-      </w:r>
-    </w:p>
-    <w:p>
-      <w:pPr>
-        <w:pStyle w:val="Heading2"/>
-      </w:pPr>
-      <w:r>
-        <w:t>Figures and Tables</w:t>
-      </w:r>
-    </w:p>
-    <w:p>
-      <w:pPr>
-        <w:pStyle w:val="Heading4"/>
-      </w:pPr>
-      <w:r>
-        <w:t xml:space="preserve"> </w:t>
-      </w:r>
-      <w:r>
-        <w:t xml:space="preserve">Positioning Figures and Tables: </w:t>
-      </w:r>
-      <w:r>
-        <w:rPr>
-          <w:i w:val="0"/>
-        </w:rPr>
-        <w:t>Place figures and tables at the top and bottom of columns. Avoid placing them in the middle of columns. Large figures and tables may span across both columns. Figure captions should be below the figures; table heads should appear above the tables. Insert figures and tables after they are cited in the text. Use the abbreviation “Fig. 1”, even at the beginning of a sentence.</w:t>
+        <w:t>optimization and an adaptive learning rate to speed up optimization.</w:t>
+      </w:r>
+      <w:r>
+        <w:t xml:space="preserve"> A table showing the layers of the CNN and output shapes is shown in Table 1, below.</w:t>
       </w:r>
     </w:p>
     <w:p>
@@ -1424,362 +964,1710 @@
         <w:pStyle w:val="tablehead"/>
       </w:pPr>
       <w:r>
-        <w:t>Table Type Styles</w:t>
+        <w:t>CNN Layers and Output Shapes</w:t>
       </w:r>
     </w:p>
     <w:tbl>
       <w:tblPr>
-        <w:tblW w:w="0" w:type="dxa"/>
+        <w:tblStyle w:val="TableGrid"/>
+        <w:tblW w:w="0" w:type="auto"/>
         <w:jc w:val="center"/>
-        <w:tblBorders>
-          <w:top w:val="single" w:sz="2" w:space="0" w:color="auto"/>
-          <w:left w:val="single" w:sz="2" w:space="0" w:color="auto"/>
-          <w:bottom w:val="single" w:sz="2" w:space="0" w:color="auto"/>
-          <w:right w:val="single" w:sz="2" w:space="0" w:color="auto"/>
-          <w:insideH w:val="single" w:sz="2" w:space="0" w:color="auto"/>
-          <w:insideV w:val="single" w:sz="2" w:space="0" w:color="auto"/>
-        </w:tblBorders>
-        <w:tblLayout w:type="fixed"/>
-        <w:tblLook w:val="0000" w:firstRow="0" w:lastRow="0" w:firstColumn="0" w:lastColumn="0" w:noHBand="0" w:noVBand="0"/>
+        <w:tblLook w:val="04A0" w:firstRow="1" w:lastRow="0" w:firstColumn="1" w:lastColumn="0" w:noHBand="0" w:noVBand="1"/>
       </w:tblPr>
       <w:tblGrid>
-        <w:gridCol w:w="720"/>
-        <w:gridCol w:w="2340"/>
-        <w:gridCol w:w="900"/>
-        <w:gridCol w:w="900"/>
+        <w:gridCol w:w="1989"/>
+        <w:gridCol w:w="1516"/>
       </w:tblGrid>
       <w:tr>
         <w:trPr>
-          <w:cantSplit/>
-          <w:trHeight w:val="240"/>
-          <w:tblHeader/>
+          <w:trHeight w:val="266"/>
           <w:jc w:val="center"/>
         </w:trPr>
         <w:tc>
           <w:tcPr>
-            <w:tcW w:w="720" w:type="dxa"/>
-            <w:vMerge w:val="restart"/>
-            <w:vAlign w:val="center"/>
+            <w:tcW w:w="1989" w:type="dxa"/>
           </w:tcPr>
           <w:p>
             <w:pPr>
-              <w:pStyle w:val="tablecolhead"/>
+              <w:rPr>
+                <w:rFonts w:ascii="Times New Roman" w:hAnsi="Times New Roman" w:cs="Times New Roman"/>
+                <w:b/>
+                <w:bCs/>
+                <w:sz w:val="20"/>
+                <w:szCs w:val="20"/>
+              </w:rPr>
             </w:pPr>
             <w:r>
-              <w:t>Table Head</w:t>
+              <w:rPr>
+                <w:rFonts w:ascii="Times New Roman" w:hAnsi="Times New Roman" w:cs="Times New Roman"/>
+                <w:b/>
+                <w:bCs/>
+                <w:sz w:val="20"/>
+                <w:szCs w:val="20"/>
+              </w:rPr>
+              <w:t>Layer</w:t>
             </w:r>
           </w:p>
         </w:tc>
         <w:tc>
           <w:tcPr>
-            <w:tcW w:w="4140" w:type="dxa"/>
-            <w:gridSpan w:val="3"/>
-            <w:vAlign w:val="center"/>
+            <w:tcW w:w="1516" w:type="dxa"/>
           </w:tcPr>
           <w:p>
             <w:pPr>
-              <w:pStyle w:val="tablecolhead"/>
+              <w:rPr>
+                <w:rFonts w:ascii="Times New Roman" w:hAnsi="Times New Roman" w:cs="Times New Roman"/>
+                <w:b/>
+                <w:bCs/>
+                <w:sz w:val="20"/>
+                <w:szCs w:val="20"/>
+              </w:rPr>
             </w:pPr>
             <w:r>
-              <w:t>Table Column Head</w:t>
+              <w:rPr>
+                <w:rFonts w:ascii="Times New Roman" w:hAnsi="Times New Roman" w:cs="Times New Roman"/>
+                <w:b/>
+                <w:bCs/>
+                <w:sz w:val="20"/>
+                <w:szCs w:val="20"/>
+              </w:rPr>
+              <w:t>Output Shape</w:t>
             </w:r>
           </w:p>
         </w:tc>
       </w:tr>
       <w:tr>
         <w:trPr>
-          <w:cantSplit/>
-          <w:trHeight w:val="240"/>
-          <w:tblHeader/>
+          <w:trHeight w:val="251"/>
           <w:jc w:val="center"/>
         </w:trPr>
         <w:tc>
           <w:tcPr>
-            <w:tcW w:w="720" w:type="dxa"/>
-            <w:vMerge/>
+            <w:tcW w:w="1989" w:type="dxa"/>
           </w:tcPr>
           <w:p>
             <w:pPr>
               <w:rPr>
-                <w:sz w:val="16"/>
-                <w:szCs w:val="16"/>
+                <w:rFonts w:ascii="Times New Roman" w:hAnsi="Times New Roman" w:cs="Times New Roman"/>
+                <w:sz w:val="20"/>
+                <w:szCs w:val="20"/>
               </w:rPr>
             </w:pPr>
+            <w:proofErr w:type="spellStart"/>
+            <w:r>
+              <w:rPr>
+                <w:rFonts w:ascii="Times New Roman" w:hAnsi="Times New Roman" w:cs="Times New Roman"/>
+                <w:sz w:val="20"/>
+                <w:szCs w:val="20"/>
+              </w:rPr>
+              <w:t>RandomContrast</w:t>
+            </w:r>
+            <w:proofErr w:type="spellEnd"/>
           </w:p>
         </w:tc>
         <w:tc>
           <w:tcPr>
-            <w:tcW w:w="2340" w:type="dxa"/>
-            <w:vAlign w:val="center"/>
+            <w:tcW w:w="1516" w:type="dxa"/>
           </w:tcPr>
           <w:p>
             <w:pPr>
-              <w:pStyle w:val="tablecolsubhead"/>
+              <w:rPr>
+                <w:rFonts w:ascii="Times New Roman" w:hAnsi="Times New Roman" w:cs="Times New Roman"/>
+                <w:sz w:val="20"/>
+                <w:szCs w:val="20"/>
+              </w:rPr>
             </w:pPr>
             <w:r>
-              <w:t>Table column subhead</w:t>
-            </w:r>
-          </w:p>
-        </w:tc>
-        <w:tc>
-          <w:tcPr>
-            <w:tcW w:w="900" w:type="dxa"/>
-            <w:vAlign w:val="center"/>
-          </w:tcPr>
-          <w:p>
-            <w:pPr>
-              <w:pStyle w:val="tablecolsubhead"/>
-            </w:pPr>
-            <w:r>
-              <w:t>Subhead</w:t>
-            </w:r>
-          </w:p>
-        </w:tc>
-        <w:tc>
-          <w:tcPr>
-            <w:tcW w:w="900" w:type="dxa"/>
-            <w:vAlign w:val="center"/>
-          </w:tcPr>
-          <w:p>
-            <w:pPr>
-              <w:pStyle w:val="tablecolsubhead"/>
-            </w:pPr>
-            <w:r>
-              <w:t>Subhead</w:t>
+              <w:rPr>
+                <w:rFonts w:ascii="Times New Roman" w:hAnsi="Times New Roman" w:cs="Times New Roman"/>
+                <w:sz w:val="20"/>
+                <w:szCs w:val="20"/>
+              </w:rPr>
+              <w:t>(50,50,1)</w:t>
             </w:r>
           </w:p>
         </w:tc>
       </w:tr>
       <w:tr>
         <w:trPr>
-          <w:trHeight w:val="320"/>
+          <w:trHeight w:val="266"/>
           <w:jc w:val="center"/>
         </w:trPr>
         <w:tc>
           <w:tcPr>
-            <w:tcW w:w="720" w:type="dxa"/>
-            <w:vAlign w:val="center"/>
+            <w:tcW w:w="1989" w:type="dxa"/>
           </w:tcPr>
           <w:p>
             <w:pPr>
-              <w:pStyle w:val="tablecopy"/>
-              <w:rPr>
-                <w:sz w:val="8"/>
-                <w:szCs w:val="8"/>
+              <w:rPr>
+                <w:rFonts w:ascii="Times New Roman" w:hAnsi="Times New Roman" w:cs="Times New Roman"/>
+                <w:sz w:val="20"/>
+                <w:szCs w:val="20"/>
+              </w:rPr>
+            </w:pPr>
+            <w:proofErr w:type="spellStart"/>
+            <w:r>
+              <w:rPr>
+                <w:rFonts w:ascii="Times New Roman" w:hAnsi="Times New Roman" w:cs="Times New Roman"/>
+                <w:sz w:val="20"/>
+                <w:szCs w:val="20"/>
+              </w:rPr>
+              <w:t>RandomRotation</w:t>
+            </w:r>
+            <w:proofErr w:type="spellEnd"/>
+          </w:p>
+        </w:tc>
+        <w:tc>
+          <w:tcPr>
+            <w:tcW w:w="1516" w:type="dxa"/>
+          </w:tcPr>
+          <w:p>
+            <w:pPr>
+              <w:rPr>
+                <w:rFonts w:ascii="Times New Roman" w:hAnsi="Times New Roman" w:cs="Times New Roman"/>
+                <w:sz w:val="20"/>
+                <w:szCs w:val="20"/>
               </w:rPr>
             </w:pPr>
             <w:r>
-              <w:t>copy</w:t>
+              <w:rPr>
+                <w:rFonts w:ascii="Times New Roman" w:hAnsi="Times New Roman" w:cs="Times New Roman"/>
+                <w:sz w:val="20"/>
+                <w:szCs w:val="20"/>
+              </w:rPr>
+              <w:t>(50,50,1)</w:t>
+            </w:r>
+          </w:p>
+        </w:tc>
+      </w:tr>
+      <w:tr>
+        <w:trPr>
+          <w:trHeight w:val="251"/>
+          <w:jc w:val="center"/>
+        </w:trPr>
+        <w:tc>
+          <w:tcPr>
+            <w:tcW w:w="1989" w:type="dxa"/>
+          </w:tcPr>
+          <w:p>
+            <w:pPr>
+              <w:rPr>
+                <w:rFonts w:ascii="Times New Roman" w:hAnsi="Times New Roman" w:cs="Times New Roman"/>
+                <w:sz w:val="20"/>
+                <w:szCs w:val="20"/>
+              </w:rPr>
+            </w:pPr>
+            <w:r>
+              <w:rPr>
+                <w:rFonts w:ascii="Times New Roman" w:hAnsi="Times New Roman" w:cs="Times New Roman"/>
+                <w:sz w:val="20"/>
+                <w:szCs w:val="20"/>
+              </w:rPr>
+              <w:t>Conv2d</w:t>
             </w:r>
           </w:p>
         </w:tc>
         <w:tc>
           <w:tcPr>
-            <w:tcW w:w="2340" w:type="dxa"/>
-            <w:vAlign w:val="center"/>
+            <w:tcW w:w="1516" w:type="dxa"/>
           </w:tcPr>
           <w:p>
             <w:pPr>
-              <w:pStyle w:val="tablecopy"/>
+              <w:rPr>
+                <w:rFonts w:ascii="Times New Roman" w:hAnsi="Times New Roman" w:cs="Times New Roman"/>
+                <w:sz w:val="20"/>
+                <w:szCs w:val="20"/>
+              </w:rPr>
             </w:pPr>
             <w:r>
-              <w:t>More table copy</w:t>
+              <w:rPr>
+                <w:rFonts w:ascii="Times New Roman" w:hAnsi="Times New Roman" w:cs="Times New Roman"/>
+                <w:sz w:val="20"/>
+                <w:szCs w:val="20"/>
+              </w:rPr>
+              <w:t>(46,46,32)</w:t>
             </w:r>
+          </w:p>
+        </w:tc>
+      </w:tr>
+      <w:tr>
+        <w:trPr>
+          <w:trHeight w:val="266"/>
+          <w:jc w:val="center"/>
+        </w:trPr>
+        <w:tc>
+          <w:tcPr>
+            <w:tcW w:w="1989" w:type="dxa"/>
+          </w:tcPr>
+          <w:p>
+            <w:pPr>
+              <w:rPr>
+                <w:rFonts w:ascii="Times New Roman" w:hAnsi="Times New Roman" w:cs="Times New Roman"/>
+                <w:sz w:val="20"/>
+                <w:szCs w:val="20"/>
+              </w:rPr>
+            </w:pPr>
             <w:r>
               <w:rPr>
-                <w:vertAlign w:val="superscript"/>
-              </w:rPr>
-              <w:t>a</w:t>
+                <w:rFonts w:ascii="Times New Roman" w:hAnsi="Times New Roman" w:cs="Times New Roman"/>
+                <w:sz w:val="20"/>
+                <w:szCs w:val="20"/>
+              </w:rPr>
+              <w:t>Conv2d</w:t>
             </w:r>
           </w:p>
         </w:tc>
         <w:tc>
           <w:tcPr>
-            <w:tcW w:w="900" w:type="dxa"/>
-            <w:vAlign w:val="center"/>
+            <w:tcW w:w="1516" w:type="dxa"/>
           </w:tcPr>
           <w:p>
             <w:pPr>
               <w:rPr>
-                <w:sz w:val="16"/>
-                <w:szCs w:val="16"/>
+                <w:rFonts w:ascii="Times New Roman" w:hAnsi="Times New Roman" w:cs="Times New Roman"/>
+                <w:sz w:val="20"/>
+                <w:szCs w:val="20"/>
               </w:rPr>
             </w:pPr>
+            <w:r>
+              <w:rPr>
+                <w:rFonts w:ascii="Times New Roman" w:hAnsi="Times New Roman" w:cs="Times New Roman"/>
+                <w:sz w:val="20"/>
+                <w:szCs w:val="20"/>
+              </w:rPr>
+              <w:t>(42,42,32)</w:t>
+            </w:r>
+          </w:p>
+        </w:tc>
+      </w:tr>
+      <w:tr>
+        <w:trPr>
+          <w:trHeight w:val="251"/>
+          <w:jc w:val="center"/>
+        </w:trPr>
+        <w:tc>
+          <w:tcPr>
+            <w:tcW w:w="1989" w:type="dxa"/>
+          </w:tcPr>
+          <w:p>
+            <w:pPr>
+              <w:rPr>
+                <w:rFonts w:ascii="Times New Roman" w:hAnsi="Times New Roman" w:cs="Times New Roman"/>
+                <w:sz w:val="20"/>
+                <w:szCs w:val="20"/>
+              </w:rPr>
+            </w:pPr>
+            <w:proofErr w:type="spellStart"/>
+            <w:r>
+              <w:rPr>
+                <w:rFonts w:ascii="Times New Roman" w:hAnsi="Times New Roman" w:cs="Times New Roman"/>
+                <w:sz w:val="20"/>
+                <w:szCs w:val="20"/>
+              </w:rPr>
+              <w:t>BatchNormalization</w:t>
+            </w:r>
+            <w:proofErr w:type="spellEnd"/>
           </w:p>
         </w:tc>
         <w:tc>
           <w:tcPr>
-            <w:tcW w:w="900" w:type="dxa"/>
-            <w:vAlign w:val="center"/>
+            <w:tcW w:w="1516" w:type="dxa"/>
           </w:tcPr>
           <w:p>
             <w:pPr>
               <w:rPr>
-                <w:sz w:val="16"/>
-                <w:szCs w:val="16"/>
+                <w:rFonts w:ascii="Times New Roman" w:hAnsi="Times New Roman" w:cs="Times New Roman"/>
+                <w:sz w:val="20"/>
+                <w:szCs w:val="20"/>
               </w:rPr>
             </w:pPr>
+            <w:r>
+              <w:rPr>
+                <w:rFonts w:ascii="Times New Roman" w:hAnsi="Times New Roman" w:cs="Times New Roman"/>
+                <w:sz w:val="20"/>
+                <w:szCs w:val="20"/>
+              </w:rPr>
+              <w:t>(42,42,32)</w:t>
+            </w:r>
+          </w:p>
+        </w:tc>
+      </w:tr>
+      <w:tr>
+        <w:trPr>
+          <w:trHeight w:val="266"/>
+          <w:jc w:val="center"/>
+        </w:trPr>
+        <w:tc>
+          <w:tcPr>
+            <w:tcW w:w="1989" w:type="dxa"/>
+          </w:tcPr>
+          <w:p>
+            <w:pPr>
+              <w:rPr>
+                <w:rFonts w:ascii="Times New Roman" w:hAnsi="Times New Roman" w:cs="Times New Roman"/>
+                <w:sz w:val="20"/>
+                <w:szCs w:val="20"/>
+              </w:rPr>
+            </w:pPr>
+            <w:r>
+              <w:rPr>
+                <w:rFonts w:ascii="Times New Roman" w:hAnsi="Times New Roman" w:cs="Times New Roman"/>
+                <w:sz w:val="20"/>
+                <w:szCs w:val="20"/>
+              </w:rPr>
+              <w:t>MaxPooling2D</w:t>
+            </w:r>
+          </w:p>
+        </w:tc>
+        <w:tc>
+          <w:tcPr>
+            <w:tcW w:w="1516" w:type="dxa"/>
+          </w:tcPr>
+          <w:p>
+            <w:pPr>
+              <w:rPr>
+                <w:rFonts w:ascii="Times New Roman" w:hAnsi="Times New Roman" w:cs="Times New Roman"/>
+                <w:sz w:val="20"/>
+                <w:szCs w:val="20"/>
+              </w:rPr>
+            </w:pPr>
+            <w:r>
+              <w:rPr>
+                <w:rFonts w:ascii="Times New Roman" w:hAnsi="Times New Roman" w:cs="Times New Roman"/>
+                <w:sz w:val="20"/>
+                <w:szCs w:val="20"/>
+              </w:rPr>
+              <w:t>(21,21,32)</w:t>
+            </w:r>
+          </w:p>
+        </w:tc>
+      </w:tr>
+      <w:tr>
+        <w:trPr>
+          <w:trHeight w:val="266"/>
+          <w:jc w:val="center"/>
+        </w:trPr>
+        <w:tc>
+          <w:tcPr>
+            <w:tcW w:w="1989" w:type="dxa"/>
+          </w:tcPr>
+          <w:p>
+            <w:pPr>
+              <w:rPr>
+                <w:rFonts w:ascii="Times New Roman" w:hAnsi="Times New Roman" w:cs="Times New Roman"/>
+                <w:sz w:val="20"/>
+                <w:szCs w:val="20"/>
+              </w:rPr>
+            </w:pPr>
+            <w:r>
+              <w:rPr>
+                <w:rFonts w:ascii="Times New Roman" w:hAnsi="Times New Roman" w:cs="Times New Roman"/>
+                <w:sz w:val="20"/>
+                <w:szCs w:val="20"/>
+              </w:rPr>
+              <w:t>Dropout</w:t>
+            </w:r>
+          </w:p>
+        </w:tc>
+        <w:tc>
+          <w:tcPr>
+            <w:tcW w:w="1516" w:type="dxa"/>
+          </w:tcPr>
+          <w:p>
+            <w:pPr>
+              <w:rPr>
+                <w:rFonts w:ascii="Times New Roman" w:hAnsi="Times New Roman" w:cs="Times New Roman"/>
+                <w:sz w:val="20"/>
+                <w:szCs w:val="20"/>
+              </w:rPr>
+            </w:pPr>
+            <w:r>
+              <w:rPr>
+                <w:rFonts w:ascii="Times New Roman" w:hAnsi="Times New Roman" w:cs="Times New Roman"/>
+                <w:sz w:val="20"/>
+                <w:szCs w:val="20"/>
+              </w:rPr>
+              <w:t>(21,21,32)</w:t>
+            </w:r>
+          </w:p>
+        </w:tc>
+      </w:tr>
+      <w:tr>
+        <w:trPr>
+          <w:trHeight w:val="251"/>
+          <w:jc w:val="center"/>
+        </w:trPr>
+        <w:tc>
+          <w:tcPr>
+            <w:tcW w:w="1989" w:type="dxa"/>
+          </w:tcPr>
+          <w:p>
+            <w:pPr>
+              <w:rPr>
+                <w:rFonts w:ascii="Times New Roman" w:hAnsi="Times New Roman" w:cs="Times New Roman"/>
+                <w:sz w:val="20"/>
+                <w:szCs w:val="20"/>
+              </w:rPr>
+            </w:pPr>
+            <w:r>
+              <w:rPr>
+                <w:rFonts w:ascii="Times New Roman" w:hAnsi="Times New Roman" w:cs="Times New Roman"/>
+                <w:sz w:val="20"/>
+                <w:szCs w:val="20"/>
+              </w:rPr>
+              <w:t>Conv2D</w:t>
+            </w:r>
+          </w:p>
+        </w:tc>
+        <w:tc>
+          <w:tcPr>
+            <w:tcW w:w="1516" w:type="dxa"/>
+          </w:tcPr>
+          <w:p>
+            <w:pPr>
+              <w:rPr>
+                <w:rFonts w:ascii="Times New Roman" w:hAnsi="Times New Roman" w:cs="Times New Roman"/>
+                <w:sz w:val="20"/>
+                <w:szCs w:val="20"/>
+              </w:rPr>
+            </w:pPr>
+            <w:r>
+              <w:rPr>
+                <w:rFonts w:ascii="Times New Roman" w:hAnsi="Times New Roman" w:cs="Times New Roman"/>
+                <w:sz w:val="20"/>
+                <w:szCs w:val="20"/>
+              </w:rPr>
+              <w:t>(19,19,32)</w:t>
+            </w:r>
+          </w:p>
+        </w:tc>
+      </w:tr>
+      <w:tr>
+        <w:trPr>
+          <w:trHeight w:val="266"/>
+          <w:jc w:val="center"/>
+        </w:trPr>
+        <w:tc>
+          <w:tcPr>
+            <w:tcW w:w="1989" w:type="dxa"/>
+          </w:tcPr>
+          <w:p>
+            <w:pPr>
+              <w:rPr>
+                <w:rFonts w:ascii="Times New Roman" w:hAnsi="Times New Roman" w:cs="Times New Roman"/>
+                <w:sz w:val="20"/>
+                <w:szCs w:val="20"/>
+              </w:rPr>
+            </w:pPr>
+            <w:r>
+              <w:rPr>
+                <w:rFonts w:ascii="Times New Roman" w:hAnsi="Times New Roman" w:cs="Times New Roman"/>
+                <w:sz w:val="20"/>
+                <w:szCs w:val="20"/>
+              </w:rPr>
+              <w:t>Conv2D</w:t>
+            </w:r>
+          </w:p>
+        </w:tc>
+        <w:tc>
+          <w:tcPr>
+            <w:tcW w:w="1516" w:type="dxa"/>
+          </w:tcPr>
+          <w:p>
+            <w:pPr>
+              <w:rPr>
+                <w:rFonts w:ascii="Times New Roman" w:hAnsi="Times New Roman" w:cs="Times New Roman"/>
+                <w:sz w:val="20"/>
+                <w:szCs w:val="20"/>
+              </w:rPr>
+            </w:pPr>
+            <w:r>
+              <w:rPr>
+                <w:rFonts w:ascii="Times New Roman" w:hAnsi="Times New Roman" w:cs="Times New Roman"/>
+                <w:sz w:val="20"/>
+                <w:szCs w:val="20"/>
+              </w:rPr>
+              <w:t>(17,17,64)</w:t>
+            </w:r>
+          </w:p>
+        </w:tc>
+      </w:tr>
+      <w:tr>
+        <w:trPr>
+          <w:trHeight w:val="251"/>
+          <w:jc w:val="center"/>
+        </w:trPr>
+        <w:tc>
+          <w:tcPr>
+            <w:tcW w:w="1989" w:type="dxa"/>
+          </w:tcPr>
+          <w:p>
+            <w:pPr>
+              <w:rPr>
+                <w:rFonts w:ascii="Times New Roman" w:hAnsi="Times New Roman" w:cs="Times New Roman"/>
+                <w:sz w:val="20"/>
+                <w:szCs w:val="20"/>
+              </w:rPr>
+            </w:pPr>
+            <w:proofErr w:type="spellStart"/>
+            <w:r>
+              <w:rPr>
+                <w:rFonts w:ascii="Times New Roman" w:hAnsi="Times New Roman" w:cs="Times New Roman"/>
+                <w:sz w:val="20"/>
+                <w:szCs w:val="20"/>
+              </w:rPr>
+              <w:t>BatchNormalization</w:t>
+            </w:r>
+            <w:proofErr w:type="spellEnd"/>
+          </w:p>
+        </w:tc>
+        <w:tc>
+          <w:tcPr>
+            <w:tcW w:w="1516" w:type="dxa"/>
+          </w:tcPr>
+          <w:p>
+            <w:pPr>
+              <w:rPr>
+                <w:rFonts w:ascii="Times New Roman" w:hAnsi="Times New Roman" w:cs="Times New Roman"/>
+                <w:sz w:val="20"/>
+                <w:szCs w:val="20"/>
+              </w:rPr>
+            </w:pPr>
+            <w:r>
+              <w:rPr>
+                <w:rFonts w:ascii="Times New Roman" w:hAnsi="Times New Roman" w:cs="Times New Roman"/>
+                <w:sz w:val="20"/>
+                <w:szCs w:val="20"/>
+              </w:rPr>
+              <w:t>(17,17,64)</w:t>
+            </w:r>
+          </w:p>
+        </w:tc>
+      </w:tr>
+      <w:tr>
+        <w:trPr>
+          <w:trHeight w:val="266"/>
+          <w:jc w:val="center"/>
+        </w:trPr>
+        <w:tc>
+          <w:tcPr>
+            <w:tcW w:w="1989" w:type="dxa"/>
+          </w:tcPr>
+          <w:p>
+            <w:pPr>
+              <w:rPr>
+                <w:rFonts w:ascii="Times New Roman" w:hAnsi="Times New Roman" w:cs="Times New Roman"/>
+                <w:sz w:val="20"/>
+                <w:szCs w:val="20"/>
+              </w:rPr>
+            </w:pPr>
+            <w:r>
+              <w:rPr>
+                <w:rFonts w:ascii="Times New Roman" w:hAnsi="Times New Roman" w:cs="Times New Roman"/>
+                <w:sz w:val="20"/>
+                <w:szCs w:val="20"/>
+              </w:rPr>
+              <w:t>MaxPooling2D</w:t>
+            </w:r>
+          </w:p>
+        </w:tc>
+        <w:tc>
+          <w:tcPr>
+            <w:tcW w:w="1516" w:type="dxa"/>
+          </w:tcPr>
+          <w:p>
+            <w:pPr>
+              <w:rPr>
+                <w:rFonts w:ascii="Times New Roman" w:hAnsi="Times New Roman" w:cs="Times New Roman"/>
+                <w:sz w:val="20"/>
+                <w:szCs w:val="20"/>
+              </w:rPr>
+            </w:pPr>
+            <w:r>
+              <w:rPr>
+                <w:rFonts w:ascii="Times New Roman" w:hAnsi="Times New Roman" w:cs="Times New Roman"/>
+                <w:sz w:val="20"/>
+                <w:szCs w:val="20"/>
+              </w:rPr>
+              <w:t>(8,8,64)</w:t>
+            </w:r>
+          </w:p>
+        </w:tc>
+      </w:tr>
+      <w:tr>
+        <w:trPr>
+          <w:trHeight w:val="251"/>
+          <w:jc w:val="center"/>
+        </w:trPr>
+        <w:tc>
+          <w:tcPr>
+            <w:tcW w:w="1989" w:type="dxa"/>
+          </w:tcPr>
+          <w:p>
+            <w:pPr>
+              <w:rPr>
+                <w:rFonts w:ascii="Times New Roman" w:hAnsi="Times New Roman" w:cs="Times New Roman"/>
+                <w:sz w:val="20"/>
+                <w:szCs w:val="20"/>
+              </w:rPr>
+            </w:pPr>
+            <w:r>
+              <w:rPr>
+                <w:rFonts w:ascii="Times New Roman" w:hAnsi="Times New Roman" w:cs="Times New Roman"/>
+                <w:sz w:val="20"/>
+                <w:szCs w:val="20"/>
+              </w:rPr>
+              <w:t>Dropout</w:t>
+            </w:r>
+          </w:p>
+        </w:tc>
+        <w:tc>
+          <w:tcPr>
+            <w:tcW w:w="1516" w:type="dxa"/>
+          </w:tcPr>
+          <w:p>
+            <w:pPr>
+              <w:rPr>
+                <w:rFonts w:ascii="Times New Roman" w:hAnsi="Times New Roman" w:cs="Times New Roman"/>
+                <w:sz w:val="20"/>
+                <w:szCs w:val="20"/>
+              </w:rPr>
+            </w:pPr>
+            <w:r>
+              <w:rPr>
+                <w:rFonts w:ascii="Times New Roman" w:hAnsi="Times New Roman" w:cs="Times New Roman"/>
+                <w:sz w:val="20"/>
+                <w:szCs w:val="20"/>
+              </w:rPr>
+              <w:t>(8,8,64)</w:t>
+            </w:r>
+          </w:p>
+        </w:tc>
+      </w:tr>
+      <w:tr>
+        <w:trPr>
+          <w:trHeight w:val="266"/>
+          <w:jc w:val="center"/>
+        </w:trPr>
+        <w:tc>
+          <w:tcPr>
+            <w:tcW w:w="1989" w:type="dxa"/>
+          </w:tcPr>
+          <w:p>
+            <w:pPr>
+              <w:rPr>
+                <w:rFonts w:ascii="Times New Roman" w:hAnsi="Times New Roman" w:cs="Times New Roman"/>
+                <w:sz w:val="20"/>
+                <w:szCs w:val="20"/>
+              </w:rPr>
+            </w:pPr>
+            <w:r>
+              <w:rPr>
+                <w:rFonts w:ascii="Times New Roman" w:hAnsi="Times New Roman" w:cs="Times New Roman"/>
+                <w:sz w:val="20"/>
+                <w:szCs w:val="20"/>
+              </w:rPr>
+              <w:t>Conv2D</w:t>
+            </w:r>
+          </w:p>
+        </w:tc>
+        <w:tc>
+          <w:tcPr>
+            <w:tcW w:w="1516" w:type="dxa"/>
+          </w:tcPr>
+          <w:p>
+            <w:pPr>
+              <w:rPr>
+                <w:rFonts w:ascii="Times New Roman" w:hAnsi="Times New Roman" w:cs="Times New Roman"/>
+                <w:sz w:val="20"/>
+                <w:szCs w:val="20"/>
+              </w:rPr>
+            </w:pPr>
+            <w:r>
+              <w:rPr>
+                <w:rFonts w:ascii="Times New Roman" w:hAnsi="Times New Roman" w:cs="Times New Roman"/>
+                <w:sz w:val="20"/>
+                <w:szCs w:val="20"/>
+              </w:rPr>
+              <w:t>(6,6,64)</w:t>
+            </w:r>
+          </w:p>
+        </w:tc>
+      </w:tr>
+      <w:tr>
+        <w:trPr>
+          <w:trHeight w:val="251"/>
+          <w:jc w:val="center"/>
+        </w:trPr>
+        <w:tc>
+          <w:tcPr>
+            <w:tcW w:w="1989" w:type="dxa"/>
+          </w:tcPr>
+          <w:p>
+            <w:pPr>
+              <w:rPr>
+                <w:rFonts w:ascii="Times New Roman" w:hAnsi="Times New Roman" w:cs="Times New Roman"/>
+                <w:sz w:val="20"/>
+                <w:szCs w:val="20"/>
+              </w:rPr>
+            </w:pPr>
+            <w:r>
+              <w:rPr>
+                <w:rFonts w:ascii="Times New Roman" w:hAnsi="Times New Roman" w:cs="Times New Roman"/>
+                <w:sz w:val="20"/>
+                <w:szCs w:val="20"/>
+              </w:rPr>
+              <w:t>Conv2D</w:t>
+            </w:r>
+          </w:p>
+        </w:tc>
+        <w:tc>
+          <w:tcPr>
+            <w:tcW w:w="1516" w:type="dxa"/>
+          </w:tcPr>
+          <w:p>
+            <w:pPr>
+              <w:rPr>
+                <w:rFonts w:ascii="Times New Roman" w:hAnsi="Times New Roman" w:cs="Times New Roman"/>
+                <w:sz w:val="20"/>
+                <w:szCs w:val="20"/>
+              </w:rPr>
+            </w:pPr>
+            <w:r>
+              <w:rPr>
+                <w:rFonts w:ascii="Times New Roman" w:hAnsi="Times New Roman" w:cs="Times New Roman"/>
+                <w:sz w:val="20"/>
+                <w:szCs w:val="20"/>
+              </w:rPr>
+              <w:t>(4,4,64)</w:t>
+            </w:r>
+          </w:p>
+        </w:tc>
+      </w:tr>
+      <w:tr>
+        <w:trPr>
+          <w:trHeight w:val="266"/>
+          <w:jc w:val="center"/>
+        </w:trPr>
+        <w:tc>
+          <w:tcPr>
+            <w:tcW w:w="1989" w:type="dxa"/>
+          </w:tcPr>
+          <w:p>
+            <w:pPr>
+              <w:rPr>
+                <w:rFonts w:ascii="Times New Roman" w:hAnsi="Times New Roman" w:cs="Times New Roman"/>
+                <w:sz w:val="20"/>
+                <w:szCs w:val="20"/>
+              </w:rPr>
+            </w:pPr>
+            <w:proofErr w:type="spellStart"/>
+            <w:r>
+              <w:rPr>
+                <w:rFonts w:ascii="Times New Roman" w:hAnsi="Times New Roman" w:cs="Times New Roman"/>
+                <w:sz w:val="20"/>
+                <w:szCs w:val="20"/>
+              </w:rPr>
+              <w:t>BatchNormalization</w:t>
+            </w:r>
+            <w:proofErr w:type="spellEnd"/>
+          </w:p>
+        </w:tc>
+        <w:tc>
+          <w:tcPr>
+            <w:tcW w:w="1516" w:type="dxa"/>
+          </w:tcPr>
+          <w:p>
+            <w:pPr>
+              <w:rPr>
+                <w:rFonts w:ascii="Times New Roman" w:hAnsi="Times New Roman" w:cs="Times New Roman"/>
+                <w:sz w:val="20"/>
+                <w:szCs w:val="20"/>
+              </w:rPr>
+            </w:pPr>
+            <w:r>
+              <w:rPr>
+                <w:rFonts w:ascii="Times New Roman" w:hAnsi="Times New Roman" w:cs="Times New Roman"/>
+                <w:sz w:val="20"/>
+                <w:szCs w:val="20"/>
+              </w:rPr>
+              <w:t>(4,4,64)</w:t>
+            </w:r>
+          </w:p>
+        </w:tc>
+      </w:tr>
+      <w:tr>
+        <w:trPr>
+          <w:trHeight w:val="251"/>
+          <w:jc w:val="center"/>
+        </w:trPr>
+        <w:tc>
+          <w:tcPr>
+            <w:tcW w:w="1989" w:type="dxa"/>
+          </w:tcPr>
+          <w:p>
+            <w:pPr>
+              <w:rPr>
+                <w:rFonts w:ascii="Times New Roman" w:hAnsi="Times New Roman" w:cs="Times New Roman"/>
+                <w:sz w:val="20"/>
+                <w:szCs w:val="20"/>
+              </w:rPr>
+            </w:pPr>
+            <w:r>
+              <w:rPr>
+                <w:rFonts w:ascii="Times New Roman" w:hAnsi="Times New Roman" w:cs="Times New Roman"/>
+                <w:sz w:val="20"/>
+                <w:szCs w:val="20"/>
+              </w:rPr>
+              <w:t>MaxPooling2D</w:t>
+            </w:r>
+          </w:p>
+        </w:tc>
+        <w:tc>
+          <w:tcPr>
+            <w:tcW w:w="1516" w:type="dxa"/>
+          </w:tcPr>
+          <w:p>
+            <w:pPr>
+              <w:rPr>
+                <w:rFonts w:ascii="Times New Roman" w:hAnsi="Times New Roman" w:cs="Times New Roman"/>
+                <w:sz w:val="20"/>
+                <w:szCs w:val="20"/>
+              </w:rPr>
+            </w:pPr>
+            <w:r>
+              <w:rPr>
+                <w:rFonts w:ascii="Times New Roman" w:hAnsi="Times New Roman" w:cs="Times New Roman"/>
+                <w:sz w:val="20"/>
+                <w:szCs w:val="20"/>
+              </w:rPr>
+              <w:t>(2,2,64)</w:t>
+            </w:r>
+          </w:p>
+        </w:tc>
+      </w:tr>
+      <w:tr>
+        <w:trPr>
+          <w:trHeight w:val="266"/>
+          <w:jc w:val="center"/>
+        </w:trPr>
+        <w:tc>
+          <w:tcPr>
+            <w:tcW w:w="1989" w:type="dxa"/>
+          </w:tcPr>
+          <w:p>
+            <w:pPr>
+              <w:rPr>
+                <w:rFonts w:ascii="Times New Roman" w:hAnsi="Times New Roman" w:cs="Times New Roman"/>
+                <w:sz w:val="20"/>
+                <w:szCs w:val="20"/>
+              </w:rPr>
+            </w:pPr>
+            <w:r>
+              <w:rPr>
+                <w:rFonts w:ascii="Times New Roman" w:hAnsi="Times New Roman" w:cs="Times New Roman"/>
+                <w:sz w:val="20"/>
+                <w:szCs w:val="20"/>
+              </w:rPr>
+              <w:t>Dropout</w:t>
+            </w:r>
+          </w:p>
+        </w:tc>
+        <w:tc>
+          <w:tcPr>
+            <w:tcW w:w="1516" w:type="dxa"/>
+          </w:tcPr>
+          <w:p>
+            <w:pPr>
+              <w:rPr>
+                <w:rFonts w:ascii="Times New Roman" w:hAnsi="Times New Roman" w:cs="Times New Roman"/>
+                <w:sz w:val="20"/>
+                <w:szCs w:val="20"/>
+              </w:rPr>
+            </w:pPr>
+            <w:r>
+              <w:rPr>
+                <w:rFonts w:ascii="Times New Roman" w:hAnsi="Times New Roman" w:cs="Times New Roman"/>
+                <w:sz w:val="20"/>
+                <w:szCs w:val="20"/>
+              </w:rPr>
+              <w:t>(2,2,64)</w:t>
+            </w:r>
+          </w:p>
+        </w:tc>
+      </w:tr>
+      <w:tr>
+        <w:trPr>
+          <w:trHeight w:val="251"/>
+          <w:jc w:val="center"/>
+        </w:trPr>
+        <w:tc>
+          <w:tcPr>
+            <w:tcW w:w="1989" w:type="dxa"/>
+          </w:tcPr>
+          <w:p>
+            <w:pPr>
+              <w:rPr>
+                <w:rFonts w:ascii="Times New Roman" w:hAnsi="Times New Roman" w:cs="Times New Roman"/>
+                <w:sz w:val="20"/>
+                <w:szCs w:val="20"/>
+              </w:rPr>
+            </w:pPr>
+            <w:r>
+              <w:rPr>
+                <w:rFonts w:ascii="Times New Roman" w:hAnsi="Times New Roman" w:cs="Times New Roman"/>
+                <w:sz w:val="20"/>
+                <w:szCs w:val="20"/>
+              </w:rPr>
+              <w:t>Flatten</w:t>
+            </w:r>
+          </w:p>
+        </w:tc>
+        <w:tc>
+          <w:tcPr>
+            <w:tcW w:w="1516" w:type="dxa"/>
+          </w:tcPr>
+          <w:p>
+            <w:pPr>
+              <w:rPr>
+                <w:rFonts w:ascii="Times New Roman" w:hAnsi="Times New Roman" w:cs="Times New Roman"/>
+                <w:sz w:val="20"/>
+                <w:szCs w:val="20"/>
+              </w:rPr>
+            </w:pPr>
+            <w:r>
+              <w:rPr>
+                <w:rFonts w:ascii="Times New Roman" w:hAnsi="Times New Roman" w:cs="Times New Roman"/>
+                <w:sz w:val="20"/>
+                <w:szCs w:val="20"/>
+              </w:rPr>
+              <w:t>(256)</w:t>
+            </w:r>
+          </w:p>
+        </w:tc>
+      </w:tr>
+      <w:tr>
+        <w:trPr>
+          <w:trHeight w:val="266"/>
+          <w:jc w:val="center"/>
+        </w:trPr>
+        <w:tc>
+          <w:tcPr>
+            <w:tcW w:w="1989" w:type="dxa"/>
+          </w:tcPr>
+          <w:p>
+            <w:pPr>
+              <w:rPr>
+                <w:rFonts w:ascii="Times New Roman" w:hAnsi="Times New Roman" w:cs="Times New Roman"/>
+                <w:sz w:val="20"/>
+                <w:szCs w:val="20"/>
+              </w:rPr>
+            </w:pPr>
+            <w:r>
+              <w:rPr>
+                <w:rFonts w:ascii="Times New Roman" w:hAnsi="Times New Roman" w:cs="Times New Roman"/>
+                <w:sz w:val="20"/>
+                <w:szCs w:val="20"/>
+              </w:rPr>
+              <w:t>Dense</w:t>
+            </w:r>
+          </w:p>
+        </w:tc>
+        <w:tc>
+          <w:tcPr>
+            <w:tcW w:w="1516" w:type="dxa"/>
+          </w:tcPr>
+          <w:p>
+            <w:pPr>
+              <w:rPr>
+                <w:rFonts w:ascii="Times New Roman" w:hAnsi="Times New Roman" w:cs="Times New Roman"/>
+                <w:sz w:val="20"/>
+                <w:szCs w:val="20"/>
+              </w:rPr>
+            </w:pPr>
+            <w:r>
+              <w:rPr>
+                <w:rFonts w:ascii="Times New Roman" w:hAnsi="Times New Roman" w:cs="Times New Roman"/>
+                <w:sz w:val="20"/>
+                <w:szCs w:val="20"/>
+              </w:rPr>
+              <w:t>(256)</w:t>
+            </w:r>
+          </w:p>
+        </w:tc>
+      </w:tr>
+      <w:tr>
+        <w:trPr>
+          <w:trHeight w:val="251"/>
+          <w:jc w:val="center"/>
+        </w:trPr>
+        <w:tc>
+          <w:tcPr>
+            <w:tcW w:w="1989" w:type="dxa"/>
+          </w:tcPr>
+          <w:p>
+            <w:pPr>
+              <w:rPr>
+                <w:rFonts w:ascii="Times New Roman" w:hAnsi="Times New Roman" w:cs="Times New Roman"/>
+                <w:sz w:val="20"/>
+                <w:szCs w:val="20"/>
+              </w:rPr>
+            </w:pPr>
+            <w:r>
+              <w:rPr>
+                <w:rFonts w:ascii="Times New Roman" w:hAnsi="Times New Roman" w:cs="Times New Roman"/>
+                <w:sz w:val="20"/>
+                <w:szCs w:val="20"/>
+              </w:rPr>
+              <w:t>Dropout</w:t>
+            </w:r>
+          </w:p>
+        </w:tc>
+        <w:tc>
+          <w:tcPr>
+            <w:tcW w:w="1516" w:type="dxa"/>
+          </w:tcPr>
+          <w:p>
+            <w:pPr>
+              <w:rPr>
+                <w:rFonts w:ascii="Times New Roman" w:hAnsi="Times New Roman" w:cs="Times New Roman"/>
+                <w:sz w:val="20"/>
+                <w:szCs w:val="20"/>
+              </w:rPr>
+            </w:pPr>
+            <w:r>
+              <w:rPr>
+                <w:rFonts w:ascii="Times New Roman" w:hAnsi="Times New Roman" w:cs="Times New Roman"/>
+                <w:sz w:val="20"/>
+                <w:szCs w:val="20"/>
+              </w:rPr>
+              <w:t>(256)</w:t>
+            </w:r>
+          </w:p>
+        </w:tc>
+      </w:tr>
+      <w:tr>
+        <w:trPr>
+          <w:trHeight w:val="266"/>
+          <w:jc w:val="center"/>
+        </w:trPr>
+        <w:tc>
+          <w:tcPr>
+            <w:tcW w:w="1989" w:type="dxa"/>
+          </w:tcPr>
+          <w:p>
+            <w:pPr>
+              <w:rPr>
+                <w:rFonts w:ascii="Times New Roman" w:hAnsi="Times New Roman" w:cs="Times New Roman"/>
+                <w:sz w:val="20"/>
+                <w:szCs w:val="20"/>
+              </w:rPr>
+            </w:pPr>
+            <w:r>
+              <w:rPr>
+                <w:rFonts w:ascii="Times New Roman" w:hAnsi="Times New Roman" w:cs="Times New Roman"/>
+                <w:sz w:val="20"/>
+                <w:szCs w:val="20"/>
+              </w:rPr>
+              <w:t>Dense</w:t>
+            </w:r>
+          </w:p>
+        </w:tc>
+        <w:tc>
+          <w:tcPr>
+            <w:tcW w:w="1516" w:type="dxa"/>
+          </w:tcPr>
+          <w:p>
+            <w:pPr>
+              <w:rPr>
+                <w:rFonts w:ascii="Times New Roman" w:hAnsi="Times New Roman" w:cs="Times New Roman"/>
+                <w:sz w:val="20"/>
+                <w:szCs w:val="20"/>
+              </w:rPr>
+            </w:pPr>
+            <w:r>
+              <w:rPr>
+                <w:rFonts w:ascii="Times New Roman" w:hAnsi="Times New Roman" w:cs="Times New Roman"/>
+                <w:sz w:val="20"/>
+                <w:szCs w:val="20"/>
+              </w:rPr>
+              <w:t>(128)</w:t>
+            </w:r>
+          </w:p>
+        </w:tc>
+      </w:tr>
+      <w:tr>
+        <w:trPr>
+          <w:trHeight w:val="266"/>
+          <w:jc w:val="center"/>
+        </w:trPr>
+        <w:tc>
+          <w:tcPr>
+            <w:tcW w:w="1989" w:type="dxa"/>
+          </w:tcPr>
+          <w:p>
+            <w:pPr>
+              <w:rPr>
+                <w:rFonts w:ascii="Times New Roman" w:hAnsi="Times New Roman" w:cs="Times New Roman"/>
+                <w:sz w:val="20"/>
+                <w:szCs w:val="20"/>
+              </w:rPr>
+            </w:pPr>
+            <w:r>
+              <w:rPr>
+                <w:rFonts w:ascii="Times New Roman" w:hAnsi="Times New Roman" w:cs="Times New Roman"/>
+                <w:sz w:val="20"/>
+                <w:szCs w:val="20"/>
+              </w:rPr>
+              <w:t>Dropout</w:t>
+            </w:r>
+          </w:p>
+        </w:tc>
+        <w:tc>
+          <w:tcPr>
+            <w:tcW w:w="1516" w:type="dxa"/>
+          </w:tcPr>
+          <w:p>
+            <w:pPr>
+              <w:rPr>
+                <w:rFonts w:ascii="Times New Roman" w:hAnsi="Times New Roman" w:cs="Times New Roman"/>
+                <w:sz w:val="20"/>
+                <w:szCs w:val="20"/>
+              </w:rPr>
+            </w:pPr>
+            <w:r>
+              <w:rPr>
+                <w:rFonts w:ascii="Times New Roman" w:hAnsi="Times New Roman" w:cs="Times New Roman"/>
+                <w:sz w:val="20"/>
+                <w:szCs w:val="20"/>
+              </w:rPr>
+              <w:t>(128)</w:t>
+            </w:r>
+          </w:p>
+        </w:tc>
+      </w:tr>
+      <w:tr>
+        <w:trPr>
+          <w:trHeight w:val="251"/>
+          <w:jc w:val="center"/>
+        </w:trPr>
+        <w:tc>
+          <w:tcPr>
+            <w:tcW w:w="1989" w:type="dxa"/>
+          </w:tcPr>
+          <w:p>
+            <w:pPr>
+              <w:rPr>
+                <w:rFonts w:ascii="Times New Roman" w:hAnsi="Times New Roman" w:cs="Times New Roman"/>
+                <w:sz w:val="20"/>
+                <w:szCs w:val="20"/>
+              </w:rPr>
+            </w:pPr>
+            <w:r>
+              <w:rPr>
+                <w:rFonts w:ascii="Times New Roman" w:hAnsi="Times New Roman" w:cs="Times New Roman"/>
+                <w:sz w:val="20"/>
+                <w:szCs w:val="20"/>
+              </w:rPr>
+              <w:t>Dense</w:t>
+            </w:r>
+          </w:p>
+        </w:tc>
+        <w:tc>
+          <w:tcPr>
+            <w:tcW w:w="1516" w:type="dxa"/>
+          </w:tcPr>
+          <w:p>
+            <w:pPr>
+              <w:rPr>
+                <w:rFonts w:ascii="Times New Roman" w:hAnsi="Times New Roman" w:cs="Times New Roman"/>
+                <w:sz w:val="20"/>
+                <w:szCs w:val="20"/>
+              </w:rPr>
+            </w:pPr>
+            <w:r>
+              <w:rPr>
+                <w:rFonts w:ascii="Times New Roman" w:hAnsi="Times New Roman" w:cs="Times New Roman"/>
+                <w:sz w:val="20"/>
+                <w:szCs w:val="20"/>
+              </w:rPr>
+              <w:t>(10)</w:t>
+            </w:r>
           </w:p>
         </w:tc>
       </w:tr>
     </w:tbl>
     <w:p>
       <w:pPr>
-        <w:pStyle w:val="tablefootnote"/>
+        <w:pStyle w:val="Heading2"/>
+      </w:pPr>
+      <w:r>
+        <w:t>Model Fitting and Interpretation</w:t>
+      </w:r>
+    </w:p>
+    <w:p>
+      <w:pPr>
+        <w:ind w:firstLine="288"/>
+        <w:jc w:val="left"/>
+      </w:pPr>
+      <w:r>
+        <w:t xml:space="preserve">After all the layers have been added to the CNN, the model is then fitted with the training data, and then evaluated using the test data. We used 600 epochs for out CNN, meaning that we will go through 600 complete passes in the CNN. Evaluating the testing set returns a list of scores for each epoch, and information regarding each epoch is displayed on the screen after running the program. Finally, a graph of the cross-entropy loss as a function of the epoch is displayed. </w:t>
+      </w:r>
+    </w:p>
+    <w:p>
+      <w:pPr>
+        <w:pStyle w:val="Heading1"/>
+      </w:pPr>
+      <w:r>
+        <w:t>Experiments</w:t>
+      </w:r>
+    </w:p>
+    <w:p>
+      <w:pPr>
+        <w:pStyle w:val="BodyText"/>
+        <w:rPr>
+          <w:lang w:val="en-US"/>
+        </w:rPr>
+      </w:pPr>
+      <w:r>
+        <w:t>The preprocessing steps described in the previous section were achieved through trial and error and observations of the data before and after processing. The goal of the preprocessing was to darken and thicken the lines forming the handwritten characters while lightening the background and thinning background lines. Various combinations of dilations and erosions were tested as well as non-linear filters like median blurring. The pre-preprocessing approach that yielded the best results visually and best model accuracy was first applying 3x3 median blur filter to remove noise and minimize edge blurring, second utilizing a 4x4 morph open kernel to further remove background noise, and finally resizing the images to 50x50. An example of this preprocessing is shown in Figure</w:t>
+      </w:r>
+      <w:r>
+        <w:rPr>
+          <w:lang w:val="en-US"/>
+        </w:rPr>
+        <w:t xml:space="preserve">s 1 and 2. </w:t>
+      </w:r>
+      <w:r>
+        <w:t xml:space="preserve">After </w:t>
+      </w:r>
+      <w:r>
+        <w:t>preprocessing the handwritten dollar sign is darker compared to the background, and the background lines are faded compared to before preprocessing, thus visually confirming the success of this preprocessing approach</w:t>
+      </w:r>
+      <w:r>
+        <w:rPr>
+          <w:lang w:val="en-US"/>
+        </w:rPr>
+        <w:t>.</w:t>
+      </w:r>
+    </w:p>
+    <w:p>
+      <w:pPr>
+        <w:pStyle w:val="BodyText"/>
+        <w:jc w:val="center"/>
       </w:pPr>
       <w:r>
         <w:rPr>
           <w:noProof/>
         </w:rPr>
-        <mc:AlternateContent>
-          <mc:Choice Requires="wps">
-            <w:drawing>
-              <wp:anchor distT="0" distB="0" distL="114300" distR="114300" simplePos="0" relativeHeight="251657728" behindDoc="1" locked="0" layoutInCell="1" allowOverlap="1" wp14:anchorId="07C896B5" wp14:editId="354A520E">
-                <wp:simplePos x="0" y="0"/>
-                <wp:positionH relativeFrom="column">
-                  <wp:align>right</wp:align>
-                </wp:positionH>
-                <wp:positionV relativeFrom="paragraph">
-                  <wp:posOffset>134836</wp:posOffset>
-                </wp:positionV>
-                <wp:extent cx="3200400" cy="1143000"/>
-                <wp:effectExtent l="0" t="0" r="19050" b="19050"/>
-                <wp:wrapTight wrapText="bothSides">
-                  <wp:wrapPolygon edited="0">
-                    <wp:start x="0" y="0"/>
-                    <wp:lineTo x="0" y="21600"/>
-                    <wp:lineTo x="21600" y="21600"/>
-                    <wp:lineTo x="21600" y="0"/>
-                    <wp:lineTo x="0" y="0"/>
-                  </wp:wrapPolygon>
-                </wp:wrapTight>
-                <wp:docPr id="1" name="Text Box 8"/>
-                <wp:cNvGraphicFramePr>
-                  <a:graphicFrameLocks xmlns:a="http://schemas.openxmlformats.org/drawingml/2006/main"/>
-                </wp:cNvGraphicFramePr>
-                <a:graphic xmlns:a="http://schemas.openxmlformats.org/drawingml/2006/main">
-                  <a:graphicData uri="http://schemas.microsoft.com/office/word/2010/wordprocessingShape">
-                    <wps:wsp>
-                      <wps:cNvSpPr txBox="1">
-                        <a:spLocks noChangeArrowheads="1"/>
-                      </wps:cNvSpPr>
-                      <wps:spPr bwMode="auto">
-                        <a:xfrm>
-                          <a:off x="0" y="0"/>
-                          <a:ext cx="3200400" cy="1143000"/>
-                        </a:xfrm>
-                        <a:prstGeom prst="rect">
-                          <a:avLst/>
-                        </a:prstGeom>
-                        <a:solidFill>
-                          <a:srgbClr val="FFFFFF"/>
-                        </a:solidFill>
-                        <a:ln w="9525">
-                          <a:solidFill>
-                            <a:srgbClr val="000000"/>
-                          </a:solidFill>
-                          <a:miter lim="800000"/>
-                          <a:headEnd/>
-                          <a:tailEnd/>
-                        </a:ln>
-                      </wps:spPr>
-                      <wps:txbx>
-                        <w:txbxContent>
-                          <w:p>
-                            <w:pPr>
-                              <w:pStyle w:val="BodyText"/>
-                            </w:pPr>
-                            <w:r>
-                              <w:t>We suggest that you use a text box to insert a graphic (which is ideally a 300 dpi TIFF or EPS file, with all fonts embedded) because, in an MSW document, this method is somewhat more stable than directly inserting a picture.</w:t>
-                            </w:r>
-                          </w:p>
-                          <w:p>
-                            <w:pPr>
-                              <w:pStyle w:val="BodyText"/>
-                            </w:pPr>
-                            <w:r>
-                              <w:t>To have non-visible rules on your frame, use the MSWord “Format” pull-down menu, select Text Box &gt; Colors and Lines to choose No Fill and No Line.</w:t>
-                            </w:r>
-                          </w:p>
-                        </w:txbxContent>
-                      </wps:txbx>
-                      <wps:bodyPr rot="0" vert="horz" wrap="square" lIns="91440" tIns="45720" rIns="91440" bIns="45720" anchor="t" anchorCtr="0" upright="1">
-                        <a:noAutofit/>
-                      </wps:bodyPr>
-                    </wps:wsp>
-                  </a:graphicData>
-                </a:graphic>
-                <wp14:sizeRelH relativeFrom="page">
-                  <wp14:pctWidth>0</wp14:pctWidth>
-                </wp14:sizeRelH>
-                <wp14:sizeRelV relativeFrom="page">
-                  <wp14:pctHeight>0</wp14:pctHeight>
-                </wp14:sizeRelV>
-              </wp:anchor>
-            </w:drawing>
-          </mc:Choice>
-          <mc:Fallback>
-            <w:pict>
-              <v:shapetype w14:anchorId="07C896B5" id="_x0000_t202" coordsize="21600,21600" o:spt="202" path="m,l,21600r21600,l21600,xe">
-                <v:stroke joinstyle="miter"/>
-                <v:path gradientshapeok="t" o:connecttype="rect"/>
-              </v:shapetype>
-              <v:shape id="Text Box 8" o:spid="_x0000_s1026" type="#_x0000_t202" style="position:absolute;left:0;text-align:left;margin-left:200.8pt;margin-top:10.6pt;width:252pt;height:90pt;z-index:-251658752;visibility:visible;mso-wrap-style:square;mso-width-percent:0;mso-height-percent:0;mso-wrap-distance-left:9pt;mso-wrap-distance-top:0;mso-wrap-distance-right:9pt;mso-wrap-distance-bottom:0;mso-position-horizontal:right;mso-position-horizontal-relative:text;mso-position-vertical:absolute;mso-position-vertical-relative:text;mso-width-percent:0;mso-height-percent:0;mso-width-relative:page;mso-height-relative:page;v-text-anchor:top" o:gfxdata="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">
-                <v:textbox>
-                  <w:txbxContent>
-                    <w:p>
-                      <w:pPr>
-                        <w:pStyle w:val="BodyText"/>
-                      </w:pPr>
-                      <w:r>
-                        <w:t>We suggest that you use a text box to insert a graphic (which is ideally a 300 dpi TIFF or EPS file, with all fonts embedded) because, in an MSW document, this method is somewhat more stable than directly inserting a picture.</w:t>
-                      </w:r>
-                    </w:p>
-                    <w:p>
-                      <w:pPr>
-                        <w:pStyle w:val="BodyText"/>
-                      </w:pPr>
-                      <w:r>
-                        <w:t>To have non-visible rules on your frame, use the MSWord “Format” pull-down menu, select Text Box &gt; Colors and Lines to choose No Fill and No Line.</w:t>
-                      </w:r>
-                    </w:p>
-                  </w:txbxContent>
-                </v:textbox>
-                <w10:wrap type="tight"/>
-              </v:shape>
-            </w:pict>
-          </mc:Fallback>
-        </mc:AlternateContent>
-      </w:r>
-      <w:r>
-        <w:t xml:space="preserve">Sample </w:t>
-      </w:r>
-      <w:r>
-        <w:t>of</w:t>
-      </w:r>
-      <w:r>
-        <w:t xml:space="preserve"> a </w:t>
-      </w:r>
-      <w:r>
-        <w:t>Table</w:t>
-      </w:r>
-      <w:r>
+        <w:drawing>
+          <wp:inline distT="0" distB="0" distL="0" distR="0" wp14:anchorId="3B87BF35" wp14:editId="78217FF0">
+            <wp:extent cx="2190750" cy="2171783"/>
+            <wp:effectExtent l="0" t="0" r="0" b="0"/>
+            <wp:docPr id="5" name="Picture 5" descr="A picture containing indoor, tiled, tile, bath&#10;&#10;Description automatically generated"/>
+            <wp:cNvGraphicFramePr>
+              <a:graphicFrameLocks xmlns:a="http://schemas.openxmlformats.org/drawingml/2006/main" noChangeAspect="1"/>
+            </wp:cNvGraphicFramePr>
+            <a:graphic xmlns:a="http://schemas.openxmlformats.org/drawingml/2006/main">
+              <a:graphicData uri="http://schemas.openxmlformats.org/drawingml/2006/picture">
+                <pic:pic xmlns:pic="http://schemas.openxmlformats.org/drawingml/2006/picture">
+                  <pic:nvPicPr>
+                    <pic:cNvPr id="5" name="Picture 5" descr="A picture containing indoor, tiled, tile, bath&#10;&#10;Description automatically generated"/>
+                    <pic:cNvPicPr/>
+                  </pic:nvPicPr>
+                  <pic:blipFill>
+                    <a:blip r:embed="rId9"/>
+                    <a:stretch>
+                      <a:fillRect/>
+                    </a:stretch>
+                  </pic:blipFill>
+                  <pic:spPr>
+                    <a:xfrm>
+                      <a:off x="0" y="0"/>
+                      <a:ext cx="2195642" cy="2176632"/>
+                    </a:xfrm>
+                    <a:prstGeom prst="rect">
+                      <a:avLst/>
+                    </a:prstGeom>
+                  </pic:spPr>
+                </pic:pic>
+              </a:graphicData>
+            </a:graphic>
+          </wp:inline>
+        </w:drawing>
+      </w:r>
+    </w:p>
+    <w:p>
+      <w:pPr>
+        <w:pStyle w:val="BodyText"/>
+        <w:jc w:val="center"/>
+        <w:rPr>
+          <w:sz w:val="16"/>
+          <w:szCs w:val="16"/>
+          <w:lang w:val="en-US"/>
+        </w:rPr>
+      </w:pPr>
+      <w:r>
+        <w:rPr>
+          <w:sz w:val="16"/>
+          <w:szCs w:val="16"/>
+          <w:lang w:val="en-US"/>
+        </w:rPr>
+        <w:t xml:space="preserve">Figure </w:t>
+      </w:r>
+      <w:r>
+        <w:rPr>
+          <w:sz w:val="16"/>
+          <w:szCs w:val="16"/>
+          <w:lang w:val="en-US"/>
+        </w:rPr>
+        <w:t>1</w:t>
+      </w:r>
+      <w:r>
+        <w:rPr>
+          <w:sz w:val="16"/>
+          <w:szCs w:val="16"/>
+          <w:lang w:val="en-US"/>
+        </w:rPr>
+        <w:t>: Dollar sign before preprocessing</w:t>
+      </w:r>
+    </w:p>
+    <w:p>
+      <w:pPr>
+        <w:pStyle w:val="BodyText"/>
+        <w:jc w:val="center"/>
+      </w:pPr>
+      <w:r>
+        <w:rPr>
+          <w:noProof/>
+        </w:rPr>
+        <w:drawing>
+          <wp:inline distT="0" distB="0" distL="0" distR="0" wp14:anchorId="23BD8BED" wp14:editId="4E93A4A2">
+            <wp:extent cx="2190750" cy="2097131"/>
+            <wp:effectExtent l="0" t="0" r="0" b="0"/>
+            <wp:docPr id="4" name="Picture 4" descr="A picture containing indoor, white, tiled, tile&#10;&#10;Description automatically generated"/>
+            <wp:cNvGraphicFramePr>
+              <a:graphicFrameLocks xmlns:a="http://schemas.openxmlformats.org/drawingml/2006/main" noChangeAspect="1"/>
+            </wp:cNvGraphicFramePr>
+            <a:graphic xmlns:a="http://schemas.openxmlformats.org/drawingml/2006/main">
+              <a:graphicData uri="http://schemas.openxmlformats.org/drawingml/2006/picture">
+                <pic:pic xmlns:pic="http://schemas.openxmlformats.org/drawingml/2006/picture">
+                  <pic:nvPicPr>
+                    <pic:cNvPr id="4" name="Picture 4" descr="A picture containing indoor, white, tiled, tile&#10;&#10;Description automatically generated"/>
+                    <pic:cNvPicPr/>
+                  </pic:nvPicPr>
+                  <pic:blipFill>
+                    <a:blip r:embed="rId10"/>
+                    <a:stretch>
+                      <a:fillRect/>
+                    </a:stretch>
+                  </pic:blipFill>
+                  <pic:spPr>
+                    <a:xfrm>
+                      <a:off x="0" y="0"/>
+                      <a:ext cx="2210700" cy="2116228"/>
+                    </a:xfrm>
+                    <a:prstGeom prst="rect">
+                      <a:avLst/>
+                    </a:prstGeom>
+                  </pic:spPr>
+                </pic:pic>
+              </a:graphicData>
+            </a:graphic>
+          </wp:inline>
+        </w:drawing>
+      </w:r>
+    </w:p>
+    <w:p>
+      <w:pPr>
+        <w:pStyle w:val="BodyText"/>
+        <w:jc w:val="center"/>
+        <w:rPr>
+          <w:sz w:val="16"/>
+          <w:szCs w:val="16"/>
+          <w:lang w:val="en-US"/>
+        </w:rPr>
+      </w:pPr>
+      <w:r>
+        <w:rPr>
+          <w:sz w:val="16"/>
+          <w:szCs w:val="16"/>
+          <w:lang w:val="en-US"/>
+        </w:rPr>
+        <w:t>Figure 2: Dollar sign after preprocessing</w:t>
+      </w:r>
+    </w:p>
+    <w:p>
+      <w:pPr>
+        <w:ind w:firstLine="288"/>
+        <w:jc w:val="left"/>
+      </w:pPr>
+      <w:r>
+        <w:t>Prior to utilizing a CNN, 3 other machine learning approaches were tested for classifying the handwritten characters.</w:t>
+      </w:r>
+    </w:p>
+    <w:p>
+      <w:pPr>
+        <w:jc w:val="left"/>
+      </w:pPr>
+      <w:r>
+        <w:rPr>
+          <w:b/>
+          <w:bCs/>
+        </w:rPr>
+        <w:t>Naïve Bayes</w:t>
+      </w:r>
+      <w:r>
+        <w:t>: As previously mentioned, the Naïve Bayes classifier utilizes the Bayes rule</w:t>
+      </w:r>
+      <w:r>
+        <w:t xml:space="preserve"> and assigns classes based on</w:t>
+      </w:r>
+      <w:r>
+        <w:t xml:space="preserve"> equation</w:t>
+      </w:r>
+      <w:r>
+        <w:t>s</w:t>
+      </w:r>
+      <w:r>
+        <w:t xml:space="preserve"> 1</w:t>
+      </w:r>
+      <w:r>
+        <w:t xml:space="preserve"> and 2 by </w:t>
+      </w:r>
+      <w:r>
+        <w:t>calculat</w:t>
+      </w:r>
+      <w:r>
+        <w:t>ing</w:t>
+      </w:r>
+      <w:r>
+        <w:t xml:space="preserve"> the posterior probability that a test point belongs to a certain class. This Naïve Bayes approach was utilized with this dataset to achieve a classification accuracy of 34%. This low accuracy is likely because a Gaussian distribution was assumed for the prior probability and the data may not have been Gaussian distributed.</w:t>
+      </w:r>
+    </w:p>
+    <w:p>
+      <w:pPr>
+        <w:pStyle w:val="equation"/>
+      </w:pPr>
+      <w:r>
+        <w:tab/>
+      </w:r>
+      <w:r>
+        <w:rPr>
+          <w:rFonts w:ascii="Times New Roman" w:hAnsi="Times New Roman" w:cs="Times New Roman"/>
+          <w:i/>
+        </w:rPr>
+        <w:t>Class 1: P(x*|C</w:t>
+      </w:r>
+      <w:proofErr w:type="gramStart"/>
+      <w:r>
+        <w:rPr>
+          <w:rFonts w:ascii="Times New Roman" w:hAnsi="Times New Roman" w:cs="Times New Roman"/>
+          <w:i/>
+          <w:vertAlign w:val="subscript"/>
+        </w:rPr>
+        <w:t>1</w:t>
+      </w:r>
+      <w:r>
+        <w:rPr>
+          <w:rFonts w:ascii="Times New Roman" w:hAnsi="Times New Roman" w:cs="Times New Roman"/>
+          <w:i/>
+        </w:rPr>
+        <w:t>)P</w:t>
+      </w:r>
+      <w:proofErr w:type="gramEnd"/>
+      <w:r>
+        <w:rPr>
+          <w:rFonts w:ascii="Times New Roman" w:hAnsi="Times New Roman" w:cs="Times New Roman"/>
+          <w:i/>
+        </w:rPr>
+        <w:t>(C</w:t>
+      </w:r>
+      <w:r>
+        <w:rPr>
+          <w:rFonts w:ascii="Times New Roman" w:hAnsi="Times New Roman" w:cs="Times New Roman"/>
+          <w:i/>
+          <w:vertAlign w:val="subscript"/>
+        </w:rPr>
+        <w:t>1</w:t>
+      </w:r>
+      <w:r>
+        <w:rPr>
+          <w:rFonts w:ascii="Times New Roman" w:hAnsi="Times New Roman" w:cs="Times New Roman"/>
+          <w:i/>
+        </w:rPr>
+        <w:t>)&gt;</w:t>
+      </w:r>
+      <w:r>
+        <w:rPr>
+          <w:rFonts w:ascii="Times New Roman" w:hAnsi="Times New Roman" w:cs="Times New Roman"/>
+          <w:i/>
+        </w:rPr>
         <w:t xml:space="preserve"> </w:t>
       </w:r>
       <w:r>
-        <w:t>footnote</w:t>
-      </w:r>
-      <w:r>
-        <w:t xml:space="preserve">. </w:t>
-      </w:r>
-      <w:r>
+        <w:rPr>
+          <w:rFonts w:ascii="Times New Roman" w:hAnsi="Times New Roman" w:cs="Times New Roman"/>
+          <w:i/>
+        </w:rPr>
+        <w:t>P(x*|C</w:t>
+      </w:r>
+      <w:r>
+        <w:rPr>
+          <w:rFonts w:ascii="Times New Roman" w:hAnsi="Times New Roman" w:cs="Times New Roman"/>
+          <w:i/>
+          <w:vertAlign w:val="subscript"/>
+        </w:rPr>
+        <w:t>2</w:t>
+      </w:r>
+      <w:r>
+        <w:rPr>
+          <w:rFonts w:ascii="Times New Roman" w:hAnsi="Times New Roman" w:cs="Times New Roman"/>
+          <w:i/>
+        </w:rPr>
+        <w:t>)P(C</w:t>
+      </w:r>
+      <w:r>
+        <w:rPr>
+          <w:rFonts w:ascii="Times New Roman" w:hAnsi="Times New Roman" w:cs="Times New Roman"/>
+          <w:i/>
+          <w:vertAlign w:val="subscript"/>
+        </w:rPr>
+        <w:t>2</w:t>
+      </w:r>
+      <w:r>
+        <w:rPr>
+          <w:rFonts w:ascii="Times New Roman" w:hAnsi="Times New Roman" w:cs="Times New Roman"/>
+          <w:i/>
+        </w:rPr>
+        <w:t>)</w:t>
+      </w:r>
+      <w:r>
+        <w:tab/>
+        <w:t>(1)</w:t>
+      </w:r>
+    </w:p>
+    <w:p>
+      <w:pPr>
+        <w:pStyle w:val="equation"/>
+      </w:pPr>
+      <w:r>
+        <w:rPr>
+          <w:rFonts w:ascii="Times New Roman" w:hAnsi="Times New Roman" w:cs="Times New Roman"/>
+          <w:i/>
+        </w:rPr>
+        <w:tab/>
+      </w:r>
+      <w:r>
+        <w:rPr>
+          <w:rFonts w:ascii="Times New Roman" w:hAnsi="Times New Roman" w:cs="Times New Roman"/>
+          <w:i/>
+        </w:rPr>
+        <w:t xml:space="preserve">Class </w:t>
+      </w:r>
+      <w:r>
+        <w:rPr>
+          <w:rFonts w:ascii="Times New Roman" w:hAnsi="Times New Roman" w:cs="Times New Roman"/>
+          <w:i/>
+        </w:rPr>
+        <w:t>2</w:t>
+      </w:r>
+      <w:r>
+        <w:rPr>
+          <w:rFonts w:ascii="Times New Roman" w:hAnsi="Times New Roman" w:cs="Times New Roman"/>
+          <w:i/>
+        </w:rPr>
+        <w:t>: P(x*|C</w:t>
+      </w:r>
+      <w:proofErr w:type="gramStart"/>
+      <w:r>
+        <w:rPr>
+          <w:rFonts w:ascii="Times New Roman" w:hAnsi="Times New Roman" w:cs="Times New Roman"/>
+          <w:i/>
+          <w:vertAlign w:val="subscript"/>
+        </w:rPr>
+        <w:t>2</w:t>
+      </w:r>
+      <w:r>
+        <w:rPr>
+          <w:rFonts w:ascii="Times New Roman" w:hAnsi="Times New Roman" w:cs="Times New Roman"/>
+          <w:i/>
+        </w:rPr>
+        <w:t>)P</w:t>
+      </w:r>
+      <w:proofErr w:type="gramEnd"/>
+      <w:r>
+        <w:rPr>
+          <w:rFonts w:ascii="Times New Roman" w:hAnsi="Times New Roman" w:cs="Times New Roman"/>
+          <w:i/>
+        </w:rPr>
+        <w:t>(C</w:t>
+      </w:r>
+      <w:r>
+        <w:rPr>
+          <w:rFonts w:ascii="Times New Roman" w:hAnsi="Times New Roman" w:cs="Times New Roman"/>
+          <w:i/>
+          <w:vertAlign w:val="subscript"/>
+        </w:rPr>
+        <w:t>2</w:t>
+      </w:r>
+      <w:r>
+        <w:rPr>
+          <w:rFonts w:ascii="Times New Roman" w:hAnsi="Times New Roman" w:cs="Times New Roman"/>
+          <w:i/>
+        </w:rPr>
+        <w:t>)&gt;</w:t>
+      </w:r>
+      <w:r>
+        <w:rPr>
+          <w:rFonts w:ascii="Times New Roman" w:hAnsi="Times New Roman" w:cs="Times New Roman"/>
+          <w:i/>
+        </w:rPr>
+        <w:t xml:space="preserve"> </w:t>
+      </w:r>
+      <w:r>
+        <w:rPr>
+          <w:rFonts w:ascii="Times New Roman" w:hAnsi="Times New Roman" w:cs="Times New Roman"/>
+          <w:i/>
+        </w:rPr>
+        <w:t>P(x*|C</w:t>
+      </w:r>
+      <w:r>
+        <w:rPr>
+          <w:rFonts w:ascii="Times New Roman" w:hAnsi="Times New Roman" w:cs="Times New Roman"/>
+          <w:i/>
+          <w:vertAlign w:val="subscript"/>
+        </w:rPr>
+        <w:t>1</w:t>
+      </w:r>
+      <w:r>
+        <w:rPr>
+          <w:rFonts w:ascii="Times New Roman" w:hAnsi="Times New Roman" w:cs="Times New Roman"/>
+          <w:i/>
+        </w:rPr>
+        <w:t>)P(C</w:t>
+      </w:r>
+      <w:r>
+        <w:rPr>
+          <w:rFonts w:ascii="Times New Roman" w:hAnsi="Times New Roman" w:cs="Times New Roman"/>
+          <w:i/>
+          <w:vertAlign w:val="subscript"/>
+        </w:rPr>
+        <w:t>1</w:t>
+      </w:r>
+      <w:r>
+        <w:rPr>
+          <w:rFonts w:ascii="Times New Roman" w:hAnsi="Times New Roman" w:cs="Times New Roman"/>
+          <w:i/>
+        </w:rPr>
+        <w:t>)</w:t>
+      </w:r>
+      <w:r>
+        <w:tab/>
         <w:t>(</w:t>
       </w:r>
       <w:r>
-        <w:rPr>
-          <w:i/>
-        </w:rPr>
-        <w:t>Table footnote</w:t>
+        <w:t>2</w:t>
       </w:r>
       <w:r>
         <w:t>)</w:t>
@@ -1787,49 +2675,288 @@
     </w:p>
     <w:p>
       <w:pPr>
-        <w:pStyle w:val="figurecaption"/>
-      </w:pPr>
-      <w:r>
-        <w:t xml:space="preserve">Example of a figure </w:t>
-      </w:r>
-      <w:r>
-        <w:t>caption</w:t>
-      </w:r>
-      <w:r>
-        <w:t xml:space="preserve">. </w:t>
-      </w:r>
-      <w:r>
-        <w:rPr>
-          <w:iCs/>
-        </w:rPr>
-        <w:t>(</w:t>
-      </w:r>
-      <w:r>
-        <w:rPr>
-          <w:i/>
-          <w:iCs/>
-        </w:rPr>
-        <w:t>figure caption</w:t>
-      </w:r>
-      <w:r>
-        <w:rPr>
-          <w:iCs/>
-        </w:rPr>
-        <w:t>)</w:t>
+        <w:jc w:val="left"/>
+      </w:pPr>
+      <w:r>
+        <w:rPr>
+          <w:b/>
+          <w:bCs/>
+        </w:rPr>
+        <w:t>k-Nearest Neighbors</w:t>
+      </w:r>
+      <w:r>
+        <w:t xml:space="preserve">: The k-NN approach classifies data points based on what class most of its neighbors belong to. For example, if 3 nearest neighbors are utilized, and 2 neighbors </w:t>
+      </w:r>
+      <w:r>
+        <w:lastRenderedPageBreak/>
+        <w:t>are of class 1, the test point will be assigned to class 1 because most of its neighbors are also class 1. Utilizing 3 nearest neighbors by Euclidean distance resulted in 46% classification accuracy. This relatively low accuracy is likely due to the high dimensionality of the feature space and utilizing Euclidean distance.</w:t>
+      </w:r>
+    </w:p>
+    <w:p>
+      <w:pPr>
+        <w:jc w:val="left"/>
+      </w:pPr>
+      <w:r>
+        <w:rPr>
+          <w:b/>
+          <w:bCs/>
+        </w:rPr>
+        <w:t>Fisher Linear Discriminant Analysis</w:t>
+      </w:r>
+      <w:r>
+        <w:t xml:space="preserve">: Linear Discriminant Analysis utilizes linear combinations of features to separate classes. This approach may also decrease the dimensionality of the input by projection it in the most important directions. </w:t>
+      </w:r>
+      <w:r>
+        <w:t xml:space="preserve">An example of 2-dimensional LDA is shown in Figure 3. </w:t>
+      </w:r>
+      <w:r>
+        <w:t xml:space="preserve">This example demonstrates linear separation of two classes in 2-dimensions utilizing LDA. For handwritten character classification, </w:t>
+      </w:r>
+      <w:r>
+        <w:t xml:space="preserve">LDA utilizing 5 components resulted in a classification accuracy of 37.5%. This low accuracy was likely caused by oversimplifying the model to 5 </w:t>
+      </w:r>
+      <w:r>
+        <w:t>components but</w:t>
+      </w:r>
+      <w:r>
+        <w:t xml:space="preserve"> utilizing many components within this model would be computationally expensive. </w:t>
+      </w:r>
+    </w:p>
+    <w:p>
+      <w:r>
+        <w:rPr>
+          <w:noProof/>
+        </w:rPr>
+        <w:drawing>
+          <wp:inline distT="0" distB="0" distL="0" distR="0" wp14:anchorId="7341B1D2" wp14:editId="3DCB99C3">
+            <wp:extent cx="3195955" cy="1617345"/>
+            <wp:effectExtent l="0" t="0" r="4445" b="1905"/>
+            <wp:docPr id="6" name="Picture 6" descr="Chart, scatter chart&#10;&#10;Description automatically generated"/>
+            <wp:cNvGraphicFramePr>
+              <a:graphicFrameLocks xmlns:a="http://schemas.openxmlformats.org/drawingml/2006/main" noChangeAspect="1"/>
+            </wp:cNvGraphicFramePr>
+            <a:graphic xmlns:a="http://schemas.openxmlformats.org/drawingml/2006/main">
+              <a:graphicData uri="http://schemas.openxmlformats.org/drawingml/2006/picture">
+                <pic:pic xmlns:pic="http://schemas.openxmlformats.org/drawingml/2006/picture">
+                  <pic:nvPicPr>
+                    <pic:cNvPr id="6" name="Picture 6" descr="Chart, scatter chart&#10;&#10;Description automatically generated"/>
+                    <pic:cNvPicPr/>
+                  </pic:nvPicPr>
+                  <pic:blipFill>
+                    <a:blip r:embed="rId11"/>
+                    <a:stretch>
+                      <a:fillRect/>
+                    </a:stretch>
+                  </pic:blipFill>
+                  <pic:spPr>
+                    <a:xfrm>
+                      <a:off x="0" y="0"/>
+                      <a:ext cx="3195955" cy="1617345"/>
+                    </a:xfrm>
+                    <a:prstGeom prst="rect">
+                      <a:avLst/>
+                    </a:prstGeom>
+                  </pic:spPr>
+                </pic:pic>
+              </a:graphicData>
+            </a:graphic>
+          </wp:inline>
+        </w:drawing>
+      </w:r>
+    </w:p>
+    <w:p>
+      <w:pPr>
+        <w:rPr>
+          <w:sz w:val="16"/>
+          <w:szCs w:val="16"/>
+        </w:rPr>
+      </w:pPr>
+      <w:r>
+        <w:rPr>
+          <w:sz w:val="16"/>
+          <w:szCs w:val="16"/>
+        </w:rPr>
+        <w:t>Figure 3: 2-Dimensional LDA decision boundary</w:t>
+      </w:r>
+    </w:p>
+    <w:p>
+      <w:pPr>
+        <w:ind w:firstLine="288"/>
+        <w:jc w:val="left"/>
+      </w:pPr>
+    </w:p>
+    <w:p>
+      <w:pPr>
+        <w:ind w:firstLine="288"/>
+        <w:jc w:val="left"/>
+      </w:pPr>
+      <w:r>
+        <w:t>Overall</w:t>
+      </w:r>
+      <w:r>
+        <w:t>,</w:t>
+      </w:r>
+      <w:r>
+        <w:t xml:space="preserve"> the failure of these 3 classification approaches pointed us in the direction of utilizing a convolutional neural network as described in the implementation section.</w:t>
+      </w:r>
+    </w:p>
+    <w:p>
+      <w:pPr>
+        <w:ind w:firstLine="288"/>
+        <w:jc w:val="left"/>
+      </w:pPr>
+      <w:r>
+        <w:t xml:space="preserve">To experimentally test the convolutional neural network model, grid search cross-validation was utilized to determine the best parameter values for training the model. Grid search cross-validation iteratively tests every combination of provided parameter values and outputs the best combination of parameter values. The parameters that were utilized were epochs, where 1 epoch is when each data point is passed forward and backward through the neural network once, batch size, which is the batch size of datapoints passed forward and backward through the network at one time, and learning rate, which is utilized to scale the magnitude of parameter updates during Adam optimization. </w:t>
+      </w:r>
+      <w:r>
+        <w:t>To perform this cross-validation grid search, the data was divided into 80% training data and 20% test data. A stratified 3-fold cross-validation procedure was implemented on the training data to test each set of parameters performance. The average performance utilizing each combination of 2 training folds and 1 validation folds was taken to determine the performance of each set of parameters. The best set of model parameters was determined to be 800 epochs, a batch size of 32, and a</w:t>
+      </w:r>
+      <w:r>
+        <w:t xml:space="preserve"> learning rate of 0.0007.</w:t>
+      </w:r>
+    </w:p>
+    <w:p>
+      <w:pPr>
+        <w:ind w:firstLine="288"/>
+        <w:jc w:val="left"/>
+      </w:pPr>
+      <w:r>
+        <w:t xml:space="preserve">These model parameters were then utilized to </w:t>
+      </w:r>
+      <w:r>
+        <w:t>re</w:t>
+      </w:r>
+      <w:r>
+        <w:t>train the model based on the entirety of the training data</w:t>
+      </w:r>
+      <w:r>
+        <w:t xml:space="preserve">. This model was then utilized to classify the test data points. Validation of </w:t>
+      </w:r>
+      <w:r>
+        <w:t xml:space="preserve">the model utilizing the test data points resulted in a classification accuracy of 96+%. Figure 4 shows the convergence of the training accuracy and validation accuracy to 96+% after around 600 epochs. The training and validation accuracies are shown to be similar, so the model does not present and noticeable overfitting and underfitting. </w:t>
+      </w:r>
+    </w:p>
+    <w:p>
+      <w:pPr>
+        <w:ind w:firstLine="288"/>
+      </w:pPr>
+      <w:r>
+        <w:rPr>
+          <w:noProof/>
+        </w:rPr>
+        <w:drawing>
+          <wp:inline distT="0" distB="0" distL="0" distR="0" wp14:anchorId="78FA52A3" wp14:editId="741E0895">
+            <wp:extent cx="3195955" cy="1950085"/>
+            <wp:effectExtent l="0" t="0" r="4445" b="0"/>
+            <wp:docPr id="9" name="Picture 9" descr="Chart, line chart&#10;&#10;Description automatically generated"/>
+            <wp:cNvGraphicFramePr>
+              <a:graphicFrameLocks xmlns:a="http://schemas.openxmlformats.org/drawingml/2006/main" noChangeAspect="1"/>
+            </wp:cNvGraphicFramePr>
+            <a:graphic xmlns:a="http://schemas.openxmlformats.org/drawingml/2006/main">
+              <a:graphicData uri="http://schemas.openxmlformats.org/drawingml/2006/picture">
+                <pic:pic xmlns:pic="http://schemas.openxmlformats.org/drawingml/2006/picture">
+                  <pic:nvPicPr>
+                    <pic:cNvPr id="9" name="Picture 9" descr="Chart, line chart&#10;&#10;Description automatically generated"/>
+                    <pic:cNvPicPr/>
+                  </pic:nvPicPr>
+                  <pic:blipFill>
+                    <a:blip r:embed="rId12"/>
+                    <a:stretch>
+                      <a:fillRect/>
+                    </a:stretch>
+                  </pic:blipFill>
+                  <pic:spPr>
+                    <a:xfrm>
+                      <a:off x="0" y="0"/>
+                      <a:ext cx="3195955" cy="1950085"/>
+                    </a:xfrm>
+                    <a:prstGeom prst="rect">
+                      <a:avLst/>
+                    </a:prstGeom>
+                  </pic:spPr>
+                </pic:pic>
+              </a:graphicData>
+            </a:graphic>
+          </wp:inline>
+        </w:drawing>
+      </w:r>
+    </w:p>
+    <w:p>
+      <w:pPr>
+        <w:ind w:firstLine="288"/>
+        <w:rPr>
+          <w:sz w:val="16"/>
+          <w:szCs w:val="16"/>
+        </w:rPr>
+      </w:pPr>
+      <w:r>
+        <w:rPr>
+          <w:sz w:val="16"/>
+          <w:szCs w:val="16"/>
+        </w:rPr>
+        <w:t>Figure: 4 Training Accuracy and Validation accuracy of the trained CNN</w:t>
+      </w:r>
+    </w:p>
+    <w:p>
+      <w:pPr>
+        <w:jc w:val="both"/>
+      </w:pPr>
+    </w:p>
+    <w:p>
+      <w:pPr>
+        <w:ind w:firstLine="288"/>
+        <w:jc w:val="left"/>
+      </w:pPr>
+      <w:r>
+        <w:t>Finally, the final model was trained utilizing the complete dataset. Only 650 epochs were utilized for training the final model as Figure 4 shows convergence of the accuracies around 600 epochs. This model can be utilized to classify future and unknown handwritten character datasets. For an easy dataset with no new characters the model will simply classify the characters based on which class</w:t>
+      </w:r>
+      <w:r>
+        <w:t>ification has</w:t>
+      </w:r>
+      <w:r>
+        <w:t xml:space="preserve"> the highest probability for a given character</w:t>
+      </w:r>
+      <w:r>
+        <w:t xml:space="preserve">. For a dataset with new characters the model will similarly classify the characters based on probability, however if a character does not belong to a class with greater than 90% probability, it will be classified as an unknown </w:t>
+      </w:r>
+      <w:proofErr w:type="gramStart"/>
+      <w:r>
+        <w:t>class(</w:t>
+      </w:r>
+      <w:proofErr w:type="gramEnd"/>
+      <w:r>
+        <w:t xml:space="preserve">-1). </w:t>
+      </w:r>
+    </w:p>
+    <w:p>
+      <w:pPr>
+        <w:pStyle w:val="Heading1"/>
+      </w:pPr>
+      <w:r>
+        <w:t>Conclusions</w:t>
       </w:r>
     </w:p>
     <w:p>
       <w:pPr>
         <w:pStyle w:val="BodyText"/>
-      </w:pPr>
-      <w:r>
-        <w:t>Figure Labels: Use 8 point Times New Roman for Figure labels. Use words rather than symbols or abbreviations when writing Figure axis labels to avoid confusing the reader. As an example, write the quantity “Magnetization”, or “Magnetization, M”, not just “M”. If including units in the label, present them within parentheses. Do not label axes only with units. In the example, write “Magnetization (A/m)” or “Magnetization {A[m(1)]}”, not just “A/m”. Do not label axes</w:t>
-      </w:r>
-      <w:r>
-        <w:t xml:space="preserve"> </w:t>
-      </w:r>
-      <w:r>
-        <w:t>with a ratio of quantities and units. For example, write “Temperature (K)”, not “Temperature/K”.</w:t>
+        <w:rPr>
+          <w:lang w:val="en-US"/>
+        </w:rPr>
+      </w:pPr>
+      <w:r>
+        <w:t>Afte</w:t>
+      </w:r>
+      <w:r>
+        <w:rPr>
+          <w:lang w:val="en-US"/>
+        </w:rPr>
+        <w:t xml:space="preserve">r completing the experiments detailed in this paper, it is clear that many approaches may be utilized for classification during machine learning. The convolutional neural network exhibited the highest accuracy of any of the tested methods. The convolutional layers within these networks are extremely powerful as they allow the network to recognize sophisticated shapes such as handwritten characters. Convolutional neural networks are an extremely powerful tool that can be employed to create state-of-the-art applications for image processing, computer vision, and </w:t>
+      </w:r>
+      <w:r>
+        <w:rPr>
+          <w:lang w:val="en-US"/>
+        </w:rPr>
+        <w:t>object detection.</w:t>
       </w:r>
     </w:p>
     <w:p>
@@ -1837,176 +2964,9 @@
         <w:pStyle w:val="Heading5"/>
       </w:pPr>
       <w:r>
-        <w:lastRenderedPageBreak/>
-        <w:t>Acknowledgment</w:t>
-      </w:r>
-      <w:r>
-        <w:t xml:space="preserve"> </w:t>
-      </w:r>
-      <w:r>
-        <w:rPr>
-          <w:i/>
-          <w:iCs/>
-        </w:rPr>
-        <w:t>(</w:t>
-      </w:r>
-      <w:r>
-        <w:rPr>
-          <w:i/>
-          <w:iCs/>
-          <w:smallCaps w:val="0"/>
-        </w:rPr>
-        <w:t>Heading 5</w:t>
-      </w:r>
-      <w:r>
-        <w:rPr>
-          <w:i/>
-          <w:iCs/>
-        </w:rPr>
-        <w:t>)</w:t>
-      </w:r>
-    </w:p>
-    <w:p>
-      <w:pPr>
-        <w:pStyle w:val="BodyText"/>
-      </w:pPr>
-      <w:r>
-        <w:t>The preferred spelling of the word “acknowledgment” in America is without an “e” after the “g</w:t>
-      </w:r>
-      <w:r>
-        <w:t>”. Avoid the stilted expression “</w:t>
-      </w:r>
-      <w:proofErr w:type="spellStart"/>
-      <w:r>
-        <w:rPr>
-          <w:lang w:val="en-US"/>
-        </w:rPr>
-        <w:t>o</w:t>
-      </w:r>
-      <w:r>
-        <w:t>ne</w:t>
-      </w:r>
-      <w:proofErr w:type="spellEnd"/>
-      <w:r>
-        <w:t xml:space="preserve"> of us (R. B. G.) thanks </w:t>
-      </w:r>
-      <w:r>
-        <w:t>...</w:t>
-      </w:r>
-      <w:r>
-        <w:rPr>
-          <w:lang w:val="en-US"/>
-        </w:rPr>
-        <w:t xml:space="preserve">”.  </w:t>
-      </w:r>
-      <w:r>
-        <w:t>Instead, try “R. B. G. thanks</w:t>
-      </w:r>
-      <w:r>
-        <w:t>...</w:t>
-      </w:r>
-      <w:r>
-        <w:t>”.</w:t>
-      </w:r>
-      <w:r>
-        <w:rPr>
-          <w:lang w:val="en-US"/>
-        </w:rPr>
-        <w:t xml:space="preserve"> </w:t>
-      </w:r>
-      <w:r>
-        <w:t>Put spons</w:t>
-      </w:r>
-      <w:r>
-        <w:t>or acknowledgments in the unnum</w:t>
-      </w:r>
-      <w:r>
-        <w:t>bered footnote on the first page.</w:t>
-      </w:r>
-      <w:r>
-        <w:t xml:space="preserve"> </w:t>
-      </w:r>
-    </w:p>
-    <w:p>
-      <w:pPr>
-        <w:pStyle w:val="Heading5"/>
-      </w:pPr>
-      <w:r>
         <w:t>References</w:t>
       </w:r>
     </w:p>
-    <w:p>
-      <w:pPr>
-        <w:pStyle w:val="BodyText"/>
-      </w:pPr>
-      <w:r>
-        <w:t>The template will number citations consecutively within brackets [1]. The sentence punctuation follows the bracket [2]. Refer simply to the reference number, as in [3]—do not use “Ref. [3]” or “reference [3]” except at the beginning of a sentence: “Reference [3] was the first</w:t>
-      </w:r>
-      <w:r>
-        <w:rPr>
-          <w:lang w:val="en-US"/>
-        </w:rPr>
-        <w:t xml:space="preserve"> </w:t>
-      </w:r>
-      <w:r>
-        <w:t>...</w:t>
-      </w:r>
-      <w:r>
-        <w:t>”</w:t>
-      </w:r>
-    </w:p>
-    <w:p>
-      <w:pPr>
-        <w:pStyle w:val="BodyText"/>
-      </w:pPr>
-      <w:r>
-        <w:t>Number footnotes separately in superscripts. Place the actual footnote at the bottom of the column in which it was cited. Do not put footnotes in the</w:t>
-      </w:r>
-      <w:r>
-        <w:rPr>
-          <w:lang w:val="en-US"/>
-        </w:rPr>
-        <w:t xml:space="preserve"> abstract or</w:t>
-      </w:r>
-      <w:r>
-        <w:t xml:space="preserve"> reference list. Use letters for table footnotes.</w:t>
-      </w:r>
-    </w:p>
-    <w:p>
-      <w:pPr>
-        <w:pStyle w:val="BodyText"/>
-      </w:pPr>
-      <w:r>
-        <w:t>Unless there are six au</w:t>
-      </w:r>
-      <w:r>
-        <w:t>thors or more give all authors</w:t>
-      </w:r>
-      <w:r>
-        <w:rPr>
-          <w:lang w:val="en-US"/>
-        </w:rPr>
-        <w:t xml:space="preserve">’ </w:t>
-      </w:r>
-      <w:r>
-        <w:t>names; do not use “et al.”. Papers that have not been published, even if they have been submitted for publication, should be cited as “unpublished” [4]. Papers that have been accepted for publication should be cited as “in press” [5]. Capitalize only the first word in a paper title, except for proper nouns and element symbols.</w:t>
-      </w:r>
-    </w:p>
-    <w:p>
-      <w:pPr>
-        <w:pStyle w:val="BodyText"/>
-      </w:pPr>
-      <w:r>
-        <w:t xml:space="preserve">For </w:t>
-      </w:r>
-      <w:r>
-        <w:t>papers</w:t>
-      </w:r>
-      <w:r>
-        <w:t xml:space="preserve"> published in translation journals, please give the English citation first, followed by the original foreign-language citation [6].</w:t>
-      </w:r>
-    </w:p>
-    <w:p/>
     <w:p>
       <w:pPr>
         <w:pStyle w:val="references"/>
@@ -2063,45 +3023,6 @@
       <w:pPr>
         <w:pStyle w:val="references"/>
         <w:ind w:left="354" w:hanging="354"/>
-      </w:pPr>
-      <w:r>
-        <w:t>Y. Yorozu, M. Hirano, K. Oka, and Y. Tagawa, “Electron spectroscopy studies on magneto-optical media and plastic substrate interface,” IEEE Transl. J. Magn. Japan, vol. 2, pp. 740–741, August 1987 [Digests 9th Annual Conf. Magnetics Japan, p. 301, 1982].</w:t>
-      </w:r>
-    </w:p>
-    <w:p>
-      <w:pPr>
-        <w:pStyle w:val="references"/>
-        <w:ind w:left="354" w:hanging="354"/>
-      </w:pPr>
-      <w:r>
-        <w:t>M. Young, The Technical Writer</w:t>
-      </w:r>
-      <w:r>
-        <w:t>’</w:t>
-      </w:r>
-      <w:r>
-        <w:t>s Handbook. Mill Valley, CA: University Science, 1989.</w:t>
-      </w:r>
-    </w:p>
-    <w:p>
-      <w:pPr>
-        <w:pStyle w:val="references"/>
-        <w:numPr>
-          <w:ilvl w:val="0"/>
-          <w:numId w:val="0"/>
-        </w:numPr>
-        <w:ind w:left="360" w:hanging="360"/>
-        <w:jc w:val="center"/>
-        <w:rPr>
-          <w:rFonts w:eastAsia="SimSun"/>
-          <w:b/>
-          <w:noProof w:val="0"/>
-          <w:color w:val="FF0000"/>
-          <w:spacing w:val="-1"/>
-          <w:sz w:val="20"/>
-          <w:szCs w:val="20"/>
-          <w:lang w:val="x-none" w:eastAsia="x-none"/>
-        </w:rPr>
         <w:sectPr>
           <w:type w:val="continuous"/>
           <w:pgSz w:w="12240" w:h="15840" w:code="1"/>
@@ -2111,43 +3032,23 @@
         </w:sectPr>
       </w:pPr>
       <w:r>
-        <w:rPr>
-          <w:rFonts w:eastAsia="SimSun"/>
-          <w:b/>
-          <w:noProof w:val="0"/>
-          <w:color w:val="FF0000"/>
-          <w:spacing w:val="-1"/>
-          <w:sz w:val="20"/>
-          <w:szCs w:val="20"/>
-          <w:lang w:val="x-none" w:eastAsia="x-none"/>
-        </w:rPr>
-        <w:t xml:space="preserve">IEEE conference templates contain guidance text for composing and formatting conference papers. Please ensure that all template text is removed from your conference paper prior to submission to the conference. Failure to remove template text from your paper </w:t>
-      </w:r>
-      <w:r>
-        <w:rPr>
-          <w:rFonts w:eastAsia="SimSun"/>
-          <w:b/>
-          <w:noProof w:val="0"/>
-          <w:color w:val="FF0000"/>
-          <w:spacing w:val="-1"/>
-          <w:sz w:val="20"/>
-          <w:szCs w:val="20"/>
-          <w:lang w:eastAsia="x-none"/>
-        </w:rPr>
-        <w:t>may</w:t>
-      </w:r>
-      <w:r>
-        <w:rPr>
-          <w:rFonts w:eastAsia="SimSun"/>
-          <w:b/>
-          <w:noProof w:val="0"/>
-          <w:color w:val="FF0000"/>
-          <w:spacing w:val="-1"/>
-          <w:sz w:val="20"/>
-          <w:szCs w:val="20"/>
-          <w:lang w:val="x-none" w:eastAsia="x-none"/>
-        </w:rPr>
-        <w:t xml:space="preserve"> result in your paper not being published.</w:t>
+        <w:lastRenderedPageBreak/>
+        <w:t xml:space="preserve">Y. Yorozu, M. Hirano, K. Oka, and Y. Tagawa, “Electron spectroscopy studies on magneto-optical media and plastic substrate interface,” IEEE Transl. J. Magn. Japan, vol. 2, pp. 740–741, August 1987 [Digests 9th </w:t>
+      </w:r>
+      <w:r>
+        <w:t>Annual Conf. Magnetics Japan, p. 301, 1982].</w:t>
+      </w:r>
+      <w:r>
+        <w:t xml:space="preserve"> </w:t>
+      </w:r>
+      <w:r>
+        <w:t>M. Young, The Technical Writer</w:t>
+      </w:r>
+      <w:r>
+        <w:t>’</w:t>
+      </w:r>
+      <w:r>
+        <w:t>s Handbook. Mill Valley, CA: University Science, 1989.</w:t>
       </w:r>
     </w:p>
     <w:p>
@@ -3717,6 +4618,7 @@
     <w:lsdException w:name="Strong" w:qFormat="1"/>
     <w:lsdException w:name="Emphasis" w:qFormat="1"/>
     <w:lsdException w:name="HTML Keyboard" w:semiHidden="1" w:unhideWhenUsed="1"/>
+    <w:lsdException w:name="Normal Table" w:semiHidden="1" w:unhideWhenUsed="1"/>
     <w:lsdException w:name="annotation subject" w:semiHidden="1" w:unhideWhenUsed="1"/>
     <w:lsdException w:name="No List" w:semiHidden="1" w:unhideWhenUsed="1"/>
     <w:lsdException w:name="Outline List 1" w:semiHidden="1" w:unhideWhenUsed="1"/>
@@ -3759,9 +4661,13 @@
     <w:lsdException w:name="Table Contemporary" w:semiHidden="1" w:unhideWhenUsed="1"/>
     <w:lsdException w:name="Table Elegant" w:semiHidden="1" w:unhideWhenUsed="1"/>
     <w:lsdException w:name="Table Professional" w:semiHidden="1" w:unhideWhenUsed="1"/>
+    <w:lsdException w:name="Table Subtle 1" w:semiHidden="1" w:unhideWhenUsed="1"/>
     <w:lsdException w:name="Table Subtle 2" w:semiHidden="1" w:unhideWhenUsed="1"/>
     <w:lsdException w:name="Table Web 1" w:semiHidden="1" w:unhideWhenUsed="1"/>
+    <w:lsdException w:name="Table Web 2" w:semiHidden="1" w:unhideWhenUsed="1"/>
+    <w:lsdException w:name="Table Web 3" w:semiHidden="1" w:unhideWhenUsed="1"/>
     <w:lsdException w:name="Balloon Text" w:semiHidden="1" w:unhideWhenUsed="1"/>
+    <w:lsdException w:name="Table Grid" w:uiPriority="39"/>
     <w:lsdException w:name="Table Theme" w:semiHidden="1" w:unhideWhenUsed="1"/>
     <w:lsdException w:name="Placeholder Text" w:semiHidden="1" w:uiPriority="99"/>
     <w:lsdException w:name="No Spacing" w:uiPriority="1" w:qFormat="1"/>
@@ -4425,6 +5331,27 @@
     <w:link w:val="Footer"/>
     <w:rsid w:val="001A3B3D"/>
   </w:style>
+  <w:style w:type="table" w:styleId="TableGrid">
+    <w:name w:val="Table Grid"/>
+    <w:basedOn w:val="TableNormal"/>
+    <w:uiPriority w:val="39"/>
+    <w:rsid w:val="00C64293"/>
+    <w:rPr>
+      <w:rFonts w:asciiTheme="minorHAnsi" w:eastAsiaTheme="minorHAnsi" w:hAnsiTheme="minorHAnsi" w:cstheme="minorBidi"/>
+      <w:sz w:val="22"/>
+      <w:szCs w:val="22"/>
+    </w:rPr>
+    <w:tblPr>
+      <w:tblBorders>
+        <w:top w:val="single" w:sz="4" w:space="0" w:color="auto"/>
+        <w:left w:val="single" w:sz="4" w:space="0" w:color="auto"/>
+        <w:bottom w:val="single" w:sz="4" w:space="0" w:color="auto"/>
+        <w:right w:val="single" w:sz="4" w:space="0" w:color="auto"/>
+        <w:insideH w:val="single" w:sz="4" w:space="0" w:color="auto"/>
+        <w:insideV w:val="single" w:sz="4" w:space="0" w:color="auto"/>
+      </w:tblBorders>
+    </w:tblPr>
+  </w:style>
 </w:styles>
 </file>
 

</xml_diff>